<commit_message>
update main_interview to enable recommendation actions in output file
</commit_message>
<xml_diff>
--- a/docassemble/consultingdiagnostic/data/templates/maturity_assessment_report.docx
+++ b/docassemble/consultingdiagnostic/data/templates/maturity_assessment_report.docx
@@ -11,13 +11,151 @@
           <w:sz w:val="28"/>
         </w:rPr>
       </w:pPr>
+      <w:proofErr w:type="spellStart"/>
       <w:r>
         <w:rPr>
           <w:rFonts w:ascii="Calibri" w:hAnsi="Calibri"/>
           <w:color w:val="646464"/>
           <w:sz w:val="28"/>
         </w:rPr>
-        <w:t>exec_defined={{ executive_summary is defined }} len={{ executive_summary|default('', true)|length }}</w:t>
+        <w:t>exec_defined</w:t>
+      </w:r>
+      <w:proofErr w:type="spellEnd"/>
+      <w:proofErr w:type="gramStart"/>
+      <w:r>
+        <w:rPr>
+          <w:rFonts w:ascii="Calibri" w:hAnsi="Calibri"/>
+          <w:color w:val="646464"/>
+          <w:sz w:val="28"/>
+        </w:rPr>
+        <w:t xml:space="preserve">={{ </w:t>
+      </w:r>
+      <w:proofErr w:type="spellStart"/>
+      <w:r>
+        <w:rPr>
+          <w:rFonts w:ascii="Calibri" w:hAnsi="Calibri"/>
+          <w:color w:val="646464"/>
+          <w:sz w:val="28"/>
+        </w:rPr>
+        <w:t>executive</w:t>
+      </w:r>
+      <w:proofErr w:type="gramEnd"/>
+      <w:r>
+        <w:rPr>
+          <w:rFonts w:ascii="Calibri" w:hAnsi="Calibri"/>
+          <w:color w:val="646464"/>
+          <w:sz w:val="28"/>
+        </w:rPr>
+        <w:t>_summary</w:t>
+      </w:r>
+      <w:proofErr w:type="spellEnd"/>
+      <w:r>
+        <w:rPr>
+          <w:rFonts w:ascii="Calibri" w:hAnsi="Calibri"/>
+          <w:color w:val="646464"/>
+          <w:sz w:val="28"/>
+        </w:rPr>
+        <w:t xml:space="preserve"> is </w:t>
+      </w:r>
+      <w:proofErr w:type="gramStart"/>
+      <w:r>
+        <w:rPr>
+          <w:rFonts w:ascii="Calibri" w:hAnsi="Calibri"/>
+          <w:color w:val="646464"/>
+          <w:sz w:val="28"/>
+        </w:rPr>
+        <w:t>defined }</w:t>
+      </w:r>
+      <w:proofErr w:type="gramEnd"/>
+      <w:r>
+        <w:rPr>
+          <w:rFonts w:ascii="Calibri" w:hAnsi="Calibri"/>
+          <w:color w:val="646464"/>
+          <w:sz w:val="28"/>
+        </w:rPr>
+        <w:t>} </w:t>
+      </w:r>
+      <w:proofErr w:type="spellStart"/>
+      <w:r>
+        <w:rPr>
+          <w:rFonts w:ascii="Calibri" w:hAnsi="Calibri"/>
+          <w:color w:val="646464"/>
+          <w:sz w:val="28"/>
+        </w:rPr>
+        <w:t>len</w:t>
+      </w:r>
+      <w:proofErr w:type="spellEnd"/>
+      <w:proofErr w:type="gramStart"/>
+      <w:r>
+        <w:rPr>
+          <w:rFonts w:ascii="Calibri" w:hAnsi="Calibri"/>
+          <w:color w:val="646464"/>
+          <w:sz w:val="28"/>
+        </w:rPr>
+        <w:t xml:space="preserve">={{ </w:t>
+      </w:r>
+      <w:proofErr w:type="spellStart"/>
+      <w:r>
+        <w:rPr>
+          <w:rFonts w:ascii="Calibri" w:hAnsi="Calibri"/>
+          <w:color w:val="646464"/>
+          <w:sz w:val="28"/>
+        </w:rPr>
+        <w:t>executive</w:t>
+      </w:r>
+      <w:proofErr w:type="gramEnd"/>
+      <w:r>
+        <w:rPr>
+          <w:rFonts w:ascii="Calibri" w:hAnsi="Calibri"/>
+          <w:color w:val="646464"/>
+          <w:sz w:val="28"/>
+        </w:rPr>
+        <w:t>_summary|</w:t>
+      </w:r>
+      <w:proofErr w:type="gramStart"/>
+      <w:r>
+        <w:rPr>
+          <w:rFonts w:ascii="Calibri" w:hAnsi="Calibri"/>
+          <w:color w:val="646464"/>
+          <w:sz w:val="28"/>
+        </w:rPr>
+        <w:t>default</w:t>
+      </w:r>
+      <w:proofErr w:type="spellEnd"/>
+      <w:r>
+        <w:rPr>
+          <w:rFonts w:ascii="Calibri" w:hAnsi="Calibri"/>
+          <w:color w:val="646464"/>
+          <w:sz w:val="28"/>
+        </w:rPr>
+        <w:t>(</w:t>
+      </w:r>
+      <w:proofErr w:type="gramEnd"/>
+      <w:r>
+        <w:rPr>
+          <w:rFonts w:ascii="Calibri" w:hAnsi="Calibri"/>
+          <w:color w:val="646464"/>
+          <w:sz w:val="28"/>
+        </w:rPr>
+        <w:t>'', </w:t>
+      </w:r>
+      <w:proofErr w:type="gramStart"/>
+      <w:r>
+        <w:rPr>
+          <w:rFonts w:ascii="Calibri" w:hAnsi="Calibri"/>
+          <w:color w:val="646464"/>
+          <w:sz w:val="28"/>
+        </w:rPr>
+        <w:t>true)|length }</w:t>
+      </w:r>
+      <w:proofErr w:type="gramEnd"/>
+      <w:r>
+        <w:rPr>
+          <w:rFonts w:ascii="Calibri" w:hAnsi="Calibri"/>
+          <w:color w:val="646464"/>
+          <w:sz w:val="28"/>
+        </w:rPr>
+        <w:t>}</w:t>
       </w:r>
     </w:p>
     <w:p>
@@ -465,18 +603,118 @@
     </w:p>
     <w:p/>
     <w:p>
-      <w:r>
-        <w:t>{{ user_information.first_name }} {{ user_information.last_name }}</w:t>
-      </w:r>
-    </w:p>
-    <w:p>
-      <w:r>
-        <w:t>{{ user_information.company }}</w:t>
-      </w:r>
-    </w:p>
-    <w:p>
-      <w:r>
-        <w:t>{{ assessment_date }}</w:t>
+      <w:proofErr w:type="gramStart"/>
+      <w:r>
+        <w:t xml:space="preserve">{{ </w:t>
+      </w:r>
+      <w:proofErr w:type="spellStart"/>
+      <w:r>
+        <w:t>user</w:t>
+      </w:r>
+      <w:proofErr w:type="gramEnd"/>
+      <w:r>
+        <w:t>_</w:t>
+      </w:r>
+      <w:proofErr w:type="gramStart"/>
+      <w:r>
+        <w:t>information.first</w:t>
+      </w:r>
+      <w:proofErr w:type="gramEnd"/>
+      <w:r>
+        <w:t>_</w:t>
+      </w:r>
+      <w:proofErr w:type="gramStart"/>
+      <w:r>
+        <w:t>name</w:t>
+      </w:r>
+      <w:proofErr w:type="spellEnd"/>
+      <w:r>
+        <w:t xml:space="preserve"> }</w:t>
+      </w:r>
+      <w:proofErr w:type="gramEnd"/>
+      <w:r>
+        <w:t xml:space="preserve">} </w:t>
+      </w:r>
+      <w:proofErr w:type="gramStart"/>
+      <w:r>
+        <w:t xml:space="preserve">{{ </w:t>
+      </w:r>
+      <w:proofErr w:type="spellStart"/>
+      <w:r>
+        <w:t>user</w:t>
+      </w:r>
+      <w:proofErr w:type="gramEnd"/>
+      <w:r>
+        <w:t>_</w:t>
+      </w:r>
+      <w:proofErr w:type="gramStart"/>
+      <w:r>
+        <w:t>information.last</w:t>
+      </w:r>
+      <w:proofErr w:type="gramEnd"/>
+      <w:r>
+        <w:t>_</w:t>
+      </w:r>
+      <w:proofErr w:type="gramStart"/>
+      <w:r>
+        <w:t>name</w:t>
+      </w:r>
+      <w:proofErr w:type="spellEnd"/>
+      <w:r>
+        <w:t xml:space="preserve"> }</w:t>
+      </w:r>
+      <w:proofErr w:type="gramEnd"/>
+      <w:r>
+        <w:t>}</w:t>
+      </w:r>
+    </w:p>
+    <w:p>
+      <w:proofErr w:type="gramStart"/>
+      <w:r>
+        <w:t xml:space="preserve">{{ </w:t>
+      </w:r>
+      <w:proofErr w:type="spellStart"/>
+      <w:r>
+        <w:t>user</w:t>
+      </w:r>
+      <w:proofErr w:type="gramEnd"/>
+      <w:r>
+        <w:t>_</w:t>
+      </w:r>
+      <w:proofErr w:type="gramStart"/>
+      <w:r>
+        <w:t>information.company</w:t>
+      </w:r>
+      <w:proofErr w:type="spellEnd"/>
+      <w:proofErr w:type="gramEnd"/>
+      <w:r>
+        <w:t xml:space="preserve"> }}</w:t>
+      </w:r>
+    </w:p>
+    <w:p>
+      <w:proofErr w:type="gramStart"/>
+      <w:r>
+        <w:t xml:space="preserve">{{ </w:t>
+      </w:r>
+      <w:proofErr w:type="spellStart"/>
+      <w:r>
+        <w:t>assessment</w:t>
+      </w:r>
+      <w:proofErr w:type="gramEnd"/>
+      <w:r>
+        <w:t>_</w:t>
+      </w:r>
+      <w:proofErr w:type="gramStart"/>
+      <w:r>
+        <w:t>date</w:t>
+      </w:r>
+      <w:proofErr w:type="spellEnd"/>
+      <w:r>
+        <w:t xml:space="preserve"> }</w:t>
+      </w:r>
+      <w:proofErr w:type="gramEnd"/>
+      <w:r>
+        <w:t>}</w:t>
       </w:r>
     </w:p>
     <w:p/>
@@ -498,27 +736,175 @@
     </w:p>
     <w:p>
       <w:r>
-        <w:t>• Name: {{ user_information.first_name }} {{ user_information.last_name }}</w:t>
-      </w:r>
-    </w:p>
-    <w:p>
-      <w:r>
-        <w:t>• Company: {{ user_information.company }}</w:t>
-      </w:r>
-    </w:p>
-    <w:p>
-      <w:r>
-        <w:t>• Role: {{ user_information.role }}</w:t>
-      </w:r>
-    </w:p>
-    <w:p>
-      <w:r>
-        <w:t>• Industry: {{ user_information.industry }}</w:t>
-      </w:r>
-    </w:p>
-    <w:p>
-      <w:r>
-        <w:t>• Email: {{ user_information.email }}</w:t>
+        <w:t xml:space="preserve">• Name: </w:t>
+      </w:r>
+      <w:proofErr w:type="gramStart"/>
+      <w:r>
+        <w:t xml:space="preserve">{{ </w:t>
+      </w:r>
+      <w:proofErr w:type="spellStart"/>
+      <w:r>
+        <w:t>user</w:t>
+      </w:r>
+      <w:proofErr w:type="gramEnd"/>
+      <w:r>
+        <w:t>_</w:t>
+      </w:r>
+      <w:proofErr w:type="gramStart"/>
+      <w:r>
+        <w:t>information.first</w:t>
+      </w:r>
+      <w:proofErr w:type="gramEnd"/>
+      <w:r>
+        <w:t>_</w:t>
+      </w:r>
+      <w:proofErr w:type="gramStart"/>
+      <w:r>
+        <w:t>name</w:t>
+      </w:r>
+      <w:proofErr w:type="spellEnd"/>
+      <w:r>
+        <w:t xml:space="preserve"> }</w:t>
+      </w:r>
+      <w:proofErr w:type="gramEnd"/>
+      <w:r>
+        <w:t xml:space="preserve">} </w:t>
+      </w:r>
+      <w:proofErr w:type="gramStart"/>
+      <w:r>
+        <w:t xml:space="preserve">{{ </w:t>
+      </w:r>
+      <w:proofErr w:type="spellStart"/>
+      <w:r>
+        <w:t>user</w:t>
+      </w:r>
+      <w:proofErr w:type="gramEnd"/>
+      <w:r>
+        <w:t>_</w:t>
+      </w:r>
+      <w:proofErr w:type="gramStart"/>
+      <w:r>
+        <w:t>information.last</w:t>
+      </w:r>
+      <w:proofErr w:type="gramEnd"/>
+      <w:r>
+        <w:t>_</w:t>
+      </w:r>
+      <w:proofErr w:type="gramStart"/>
+      <w:r>
+        <w:t>name</w:t>
+      </w:r>
+      <w:proofErr w:type="spellEnd"/>
+      <w:r>
+        <w:t xml:space="preserve"> }</w:t>
+      </w:r>
+      <w:proofErr w:type="gramEnd"/>
+      <w:r>
+        <w:t>}</w:t>
+      </w:r>
+    </w:p>
+    <w:p>
+      <w:r>
+        <w:t xml:space="preserve">• Company: </w:t>
+      </w:r>
+      <w:proofErr w:type="gramStart"/>
+      <w:r>
+        <w:t xml:space="preserve">{{ </w:t>
+      </w:r>
+      <w:proofErr w:type="spellStart"/>
+      <w:r>
+        <w:t>user</w:t>
+      </w:r>
+      <w:proofErr w:type="gramEnd"/>
+      <w:r>
+        <w:t>_</w:t>
+      </w:r>
+      <w:proofErr w:type="gramStart"/>
+      <w:r>
+        <w:t>information.company</w:t>
+      </w:r>
+      <w:proofErr w:type="spellEnd"/>
+      <w:proofErr w:type="gramEnd"/>
+      <w:r>
+        <w:t xml:space="preserve"> }}</w:t>
+      </w:r>
+    </w:p>
+    <w:p>
+      <w:r>
+        <w:t xml:space="preserve">• Role: </w:t>
+      </w:r>
+      <w:proofErr w:type="gramStart"/>
+      <w:r>
+        <w:t xml:space="preserve">{{ </w:t>
+      </w:r>
+      <w:proofErr w:type="spellStart"/>
+      <w:r>
+        <w:t>user</w:t>
+      </w:r>
+      <w:proofErr w:type="gramEnd"/>
+      <w:r>
+        <w:t>_</w:t>
+      </w:r>
+      <w:proofErr w:type="gramStart"/>
+      <w:r>
+        <w:t>information.role</w:t>
+      </w:r>
+      <w:proofErr w:type="spellEnd"/>
+      <w:proofErr w:type="gramEnd"/>
+      <w:r>
+        <w:t xml:space="preserve"> }}</w:t>
+      </w:r>
+    </w:p>
+    <w:p>
+      <w:r>
+        <w:t xml:space="preserve">• Industry: </w:t>
+      </w:r>
+      <w:proofErr w:type="gramStart"/>
+      <w:r>
+        <w:t xml:space="preserve">{{ </w:t>
+      </w:r>
+      <w:proofErr w:type="spellStart"/>
+      <w:r>
+        <w:t>user</w:t>
+      </w:r>
+      <w:proofErr w:type="gramEnd"/>
+      <w:r>
+        <w:t>_</w:t>
+      </w:r>
+      <w:proofErr w:type="gramStart"/>
+      <w:r>
+        <w:t>information.industry</w:t>
+      </w:r>
+      <w:proofErr w:type="spellEnd"/>
+      <w:proofErr w:type="gramEnd"/>
+      <w:r>
+        <w:t xml:space="preserve"> }}</w:t>
+      </w:r>
+    </w:p>
+    <w:p>
+      <w:r>
+        <w:t xml:space="preserve">• Email: </w:t>
+      </w:r>
+      <w:proofErr w:type="gramStart"/>
+      <w:r>
+        <w:t xml:space="preserve">{{ </w:t>
+      </w:r>
+      <w:proofErr w:type="spellStart"/>
+      <w:r>
+        <w:t>user</w:t>
+      </w:r>
+      <w:proofErr w:type="gramEnd"/>
+      <w:r>
+        <w:t>_</w:t>
+      </w:r>
+      <w:proofErr w:type="gramStart"/>
+      <w:r>
+        <w:t>information.email</w:t>
+      </w:r>
+      <w:proofErr w:type="spellEnd"/>
+      <w:proofErr w:type="gramEnd"/>
+      <w:r>
+        <w:t xml:space="preserve"> }}</w:t>
       </w:r>
     </w:p>
     <w:p/>
@@ -529,17 +915,89 @@
     </w:p>
     <w:p>
       <w:r>
-        <w:t>• Date Completed: {{ assessment_date }}</w:t>
-      </w:r>
-    </w:p>
-    <w:p>
-      <w:r>
-        <w:t>• Total Questions Answered: {{ questions_count }}</w:t>
-      </w:r>
-    </w:p>
-    <w:p>
-      <w:r>
-        <w:t>• Pain Points Identified: {{ selected_pain_points_count }}</w:t>
+        <w:t xml:space="preserve">• Date Completed: </w:t>
+      </w:r>
+      <w:proofErr w:type="gramStart"/>
+      <w:r>
+        <w:t xml:space="preserve">{{ </w:t>
+      </w:r>
+      <w:proofErr w:type="spellStart"/>
+      <w:r>
+        <w:t>assessment</w:t>
+      </w:r>
+      <w:proofErr w:type="gramEnd"/>
+      <w:r>
+        <w:t>_</w:t>
+      </w:r>
+      <w:proofErr w:type="gramStart"/>
+      <w:r>
+        <w:t>date</w:t>
+      </w:r>
+      <w:proofErr w:type="spellEnd"/>
+      <w:r>
+        <w:t xml:space="preserve"> }</w:t>
+      </w:r>
+      <w:proofErr w:type="gramEnd"/>
+      <w:r>
+        <w:t>}</w:t>
+      </w:r>
+    </w:p>
+    <w:p>
+      <w:r>
+        <w:t xml:space="preserve">• Total Questions Answered: </w:t>
+      </w:r>
+      <w:proofErr w:type="gramStart"/>
+      <w:r>
+        <w:t xml:space="preserve">{{ </w:t>
+      </w:r>
+      <w:proofErr w:type="spellStart"/>
+      <w:r>
+        <w:t>questions</w:t>
+      </w:r>
+      <w:proofErr w:type="gramEnd"/>
+      <w:r>
+        <w:t>_</w:t>
+      </w:r>
+      <w:proofErr w:type="gramStart"/>
+      <w:r>
+        <w:t>count</w:t>
+      </w:r>
+      <w:proofErr w:type="spellEnd"/>
+      <w:r>
+        <w:t xml:space="preserve"> }</w:t>
+      </w:r>
+      <w:proofErr w:type="gramEnd"/>
+      <w:r>
+        <w:t>}</w:t>
+      </w:r>
+    </w:p>
+    <w:p>
+      <w:r>
+        <w:t xml:space="preserve">• Pain Points Identified: </w:t>
+      </w:r>
+      <w:proofErr w:type="gramStart"/>
+      <w:r>
+        <w:t xml:space="preserve">{{ </w:t>
+      </w:r>
+      <w:proofErr w:type="spellStart"/>
+      <w:r>
+        <w:t>selected</w:t>
+      </w:r>
+      <w:proofErr w:type="gramEnd"/>
+      <w:r>
+        <w:t>_pain_points_</w:t>
+      </w:r>
+      <w:proofErr w:type="gramStart"/>
+      <w:r>
+        <w:t>count</w:t>
+      </w:r>
+      <w:proofErr w:type="spellEnd"/>
+      <w:r>
+        <w:t xml:space="preserve"> }</w:t>
+      </w:r>
+      <w:proofErr w:type="gramEnd"/>
+      <w:r>
+        <w:t>}</w:t>
       </w:r>
     </w:p>
     <w:p/>
@@ -550,23 +1008,111 @@
     </w:p>
     <w:p>
       <w:r>
-        <w:t>{% if selected_pain_points_details and selected_pain_points_details|length &gt; 0 %}</w:t>
+        <w:t xml:space="preserve">{% if </w:t>
+      </w:r>
+      <w:proofErr w:type="spellStart"/>
+      <w:r>
+        <w:t>selected_pain_points_details</w:t>
+      </w:r>
+      <w:proofErr w:type="spellEnd"/>
+      <w:r>
+        <w:t xml:space="preserve"> and </w:t>
+      </w:r>
+      <w:proofErr w:type="spellStart"/>
+      <w:r>
+        <w:t>selected_pain_points_details|length</w:t>
+      </w:r>
+      <w:proofErr w:type="spellEnd"/>
+      <w:r>
+        <w:t xml:space="preserve"> &gt; 0 %}</w:t>
       </w:r>
     </w:p>
     <w:p>
       <w:r>
         <w:lastRenderedPageBreak/>
-        <w:t>{% for pain_point in selected_pain_points_details %}</w:t>
-      </w:r>
-    </w:p>
-    <w:p>
-      <w:r>
-        <w:t>• {{ pain_point['title'] }}: {{ pain_point['description'] }}</w:t>
-      </w:r>
-    </w:p>
-    <w:p>
-      <w:r>
-        <w:t>{% endfor %}</w:t>
+        <w:t xml:space="preserve">{% for </w:t>
+      </w:r>
+      <w:proofErr w:type="spellStart"/>
+      <w:r>
+        <w:t>pain_point</w:t>
+      </w:r>
+      <w:proofErr w:type="spellEnd"/>
+      <w:r>
+        <w:t xml:space="preserve"> in </w:t>
+      </w:r>
+      <w:proofErr w:type="spellStart"/>
+      <w:r>
+        <w:t>selected_pain_points_details</w:t>
+      </w:r>
+      <w:proofErr w:type="spellEnd"/>
+      <w:r>
+        <w:t xml:space="preserve"> %}</w:t>
+      </w:r>
+    </w:p>
+    <w:p>
+      <w:r>
+        <w:t xml:space="preserve">• </w:t>
+      </w:r>
+      <w:proofErr w:type="gramStart"/>
+      <w:r>
+        <w:t xml:space="preserve">{{ </w:t>
+      </w:r>
+      <w:proofErr w:type="spellStart"/>
+      <w:r>
+        <w:t>pain</w:t>
+      </w:r>
+      <w:proofErr w:type="gramEnd"/>
+      <w:r>
+        <w:t>_point</w:t>
+      </w:r>
+      <w:proofErr w:type="spellEnd"/>
+      <w:r>
+        <w:t>['title'</w:t>
+      </w:r>
+      <w:proofErr w:type="gramStart"/>
+      <w:r>
+        <w:t>] }</w:t>
+      </w:r>
+      <w:proofErr w:type="gramEnd"/>
+      <w:r>
+        <w:t xml:space="preserve">}: </w:t>
+      </w:r>
+      <w:proofErr w:type="gramStart"/>
+      <w:r>
+        <w:t xml:space="preserve">{{ </w:t>
+      </w:r>
+      <w:proofErr w:type="spellStart"/>
+      <w:r>
+        <w:t>pain</w:t>
+      </w:r>
+      <w:proofErr w:type="gramEnd"/>
+      <w:r>
+        <w:t>_point</w:t>
+      </w:r>
+      <w:proofErr w:type="spellEnd"/>
+      <w:r>
+        <w:t>['description'</w:t>
+      </w:r>
+      <w:proofErr w:type="gramStart"/>
+      <w:r>
+        <w:t>] }</w:t>
+      </w:r>
+      <w:proofErr w:type="gramEnd"/>
+      <w:r>
+        <w:t>}</w:t>
+      </w:r>
+    </w:p>
+    <w:p>
+      <w:r>
+        <w:t xml:space="preserve">{% </w:t>
+      </w:r>
+      <w:proofErr w:type="spellStart"/>
+      <w:r>
+        <w:t>endfor</w:t>
+      </w:r>
+      <w:proofErr w:type="spellEnd"/>
+      <w:r>
+        <w:t xml:space="preserve"> %}</w:t>
       </w:r>
     </w:p>
     <w:p>
@@ -577,7 +1123,28 @@
     <w:p/>
     <w:p>
       <w:r>
-        <w:t>{% if custom_challenges_text and custom_challenges_text.strip() %}</w:t>
+        <w:t xml:space="preserve">{% if </w:t>
+      </w:r>
+      <w:proofErr w:type="spellStart"/>
+      <w:r>
+        <w:t>custom_challenges_text</w:t>
+      </w:r>
+      <w:proofErr w:type="spellEnd"/>
+      <w:r>
+        <w:t xml:space="preserve"> and </w:t>
+      </w:r>
+      <w:proofErr w:type="spellStart"/>
+      <w:r>
+        <w:t>custom_challenges_</w:t>
+      </w:r>
+      <w:proofErr w:type="gramStart"/>
+      <w:r>
+        <w:t>text.strip</w:t>
+      </w:r>
+      <w:proofErr w:type="spellEnd"/>
+      <w:proofErr w:type="gramEnd"/>
+      <w:r>
+        <w:t>() %}</w:t>
       </w:r>
     </w:p>
     <w:p>
@@ -586,8 +1153,29 @@
       </w:r>
     </w:p>
     <w:p>
-      <w:r>
-        <w:t>{{ custom_challenges_text }}</w:t>
+      <w:proofErr w:type="gramStart"/>
+      <w:r>
+        <w:t xml:space="preserve">{{ </w:t>
+      </w:r>
+      <w:proofErr w:type="spellStart"/>
+      <w:r>
+        <w:t>custom</w:t>
+      </w:r>
+      <w:proofErr w:type="gramEnd"/>
+      <w:r>
+        <w:t>_challenges_</w:t>
+      </w:r>
+      <w:proofErr w:type="gramStart"/>
+      <w:r>
+        <w:t>text</w:t>
+      </w:r>
+      <w:proofErr w:type="spellEnd"/>
+      <w:r>
+        <w:t xml:space="preserve"> }</w:t>
+      </w:r>
+      <w:proofErr w:type="gramEnd"/>
+      <w:r>
+        <w:t>}</w:t>
       </w:r>
     </w:p>
     <w:p>
@@ -609,18 +1197,148 @@
     <w:p/>
     <w:p>
       <w:r>
-        <w:t>OVERALL MATURITY SCORE: {{ "{:.1f}".format(overall_score) }}/4.0</w:t>
-      </w:r>
-    </w:p>
-    <w:p>
-      <w:r>
-        <w:t>Industry Benchmark: {{ "{:.1f}".format(industry_average) }}/4.0</w:t>
+        <w:t xml:space="preserve">OVERALL MATURITY SCORE: </w:t>
+      </w:r>
+      <w:proofErr w:type="gramStart"/>
+      <w:r>
+        <w:t>{{ "</w:t>
+      </w:r>
+      <w:proofErr w:type="gramEnd"/>
+      <w:r>
+        <w:t>{:.1f}</w:t>
+      </w:r>
+      <w:proofErr w:type="gramStart"/>
+      <w:r>
+        <w:t>".format</w:t>
+      </w:r>
+      <w:proofErr w:type="gramEnd"/>
+      <w:r>
+        <w:t>(</w:t>
+      </w:r>
+      <w:proofErr w:type="spellStart"/>
+      <w:r>
+        <w:t>overall_score</w:t>
+      </w:r>
+      <w:proofErr w:type="spellEnd"/>
+      <w:proofErr w:type="gramStart"/>
+      <w:r>
+        <w:t>) }}/</w:t>
+      </w:r>
+      <w:proofErr w:type="gramEnd"/>
+      <w:r>
+        <w:t>4.0</w:t>
+      </w:r>
+    </w:p>
+    <w:p>
+      <w:r>
+        <w:t xml:space="preserve">Industry Benchmark: </w:t>
+      </w:r>
+      <w:proofErr w:type="gramStart"/>
+      <w:r>
+        <w:t>{{ "</w:t>
+      </w:r>
+      <w:proofErr w:type="gramEnd"/>
+      <w:r>
+        <w:t>{:.1f}</w:t>
+      </w:r>
+      <w:proofErr w:type="gramStart"/>
+      <w:r>
+        <w:t>".format</w:t>
+      </w:r>
+      <w:proofErr w:type="gramEnd"/>
+      <w:r>
+        <w:t>(</w:t>
+      </w:r>
+      <w:proofErr w:type="spellStart"/>
+      <w:r>
+        <w:t>industry_average</w:t>
+      </w:r>
+      <w:proofErr w:type="spellEnd"/>
+      <w:proofErr w:type="gramStart"/>
+      <w:r>
+        <w:t>) }}/</w:t>
+      </w:r>
+      <w:proofErr w:type="gramEnd"/>
+      <w:r>
+        <w:t>4.0</w:t>
       </w:r>
     </w:p>
     <w:p/>
     <w:p>
       <w:r>
-        <w:t>Performance Gap: {% if overall_score &gt; industry_average %}+{{ "{:.1f}".format(overall_score - industry_average) }} (Above Industry Average){% elif overall_score == industry_average %}0.0 (At Industry Average){% else %}{{ "{:.1f}".format(overall_score - industry_average) }} (Below Industry Average){% endif %}</w:t>
+        <w:t xml:space="preserve">Performance Gap: {% if </w:t>
+      </w:r>
+      <w:proofErr w:type="spellStart"/>
+      <w:r>
+        <w:t>overall_score</w:t>
+      </w:r>
+      <w:proofErr w:type="spellEnd"/>
+      <w:r>
+        <w:t xml:space="preserve"> &gt; </w:t>
+      </w:r>
+      <w:proofErr w:type="spellStart"/>
+      <w:r>
+        <w:t>industry_average</w:t>
+      </w:r>
+      <w:proofErr w:type="spellEnd"/>
+      <w:r>
+        <w:t xml:space="preserve"> %}+{{ "{:.1f}".format(</w:t>
+      </w:r>
+      <w:proofErr w:type="spellStart"/>
+      <w:r>
+        <w:t>overall_score</w:t>
+      </w:r>
+      <w:proofErr w:type="spellEnd"/>
+      <w:r>
+        <w:t xml:space="preserve"> - </w:t>
+      </w:r>
+      <w:proofErr w:type="spellStart"/>
+      <w:r>
+        <w:t>industry_average</w:t>
+      </w:r>
+      <w:proofErr w:type="spellEnd"/>
+      <w:r>
+        <w:t xml:space="preserve">) }} (Above Industry Average){% </w:t>
+      </w:r>
+      <w:proofErr w:type="spellStart"/>
+      <w:r>
+        <w:t>elif</w:t>
+      </w:r>
+      <w:proofErr w:type="spellEnd"/>
+      <w:r>
+        <w:t xml:space="preserve"> </w:t>
+      </w:r>
+      <w:proofErr w:type="spellStart"/>
+      <w:r>
+        <w:t>overall_score</w:t>
+      </w:r>
+      <w:proofErr w:type="spellEnd"/>
+      <w:r>
+        <w:t xml:space="preserve"> == </w:t>
+      </w:r>
+      <w:proofErr w:type="spellStart"/>
+      <w:r>
+        <w:t>industry_average</w:t>
+      </w:r>
+      <w:proofErr w:type="spellEnd"/>
+      <w:r>
+        <w:t xml:space="preserve"> %}0.0 (At Industry Average){% else %}{{ "{:.1f}".format(</w:t>
+      </w:r>
+      <w:proofErr w:type="spellStart"/>
+      <w:r>
+        <w:t>overall_score</w:t>
+      </w:r>
+      <w:proofErr w:type="spellEnd"/>
+      <w:r>
+        <w:t xml:space="preserve"> - </w:t>
+      </w:r>
+      <w:proofErr w:type="spellStart"/>
+      <w:r>
+        <w:t>industry_average</w:t>
+      </w:r>
+      <w:proofErr w:type="spellEnd"/>
+      <w:r>
+        <w:t>) }} (Below Industry Average){% endif %}</w:t>
       </w:r>
     </w:p>
     <w:p/>
@@ -631,17 +1349,70 @@
     </w:p>
     <w:p>
       <w:r>
-        <w:t>{% for category, score in category_scores.items() %}</w:t>
-      </w:r>
-    </w:p>
-    <w:p>
-      <w:r>
-        <w:t>• {{ category }}: {{ "{:.1f}".format(score) }}/4.0</w:t>
-      </w:r>
-    </w:p>
-    <w:p>
-      <w:r>
-        <w:t>{% endfor %}</w:t>
+        <w:t xml:space="preserve">{% for category, score in </w:t>
+      </w:r>
+      <w:proofErr w:type="spellStart"/>
+      <w:r>
+        <w:t>category_</w:t>
+      </w:r>
+      <w:proofErr w:type="gramStart"/>
+      <w:r>
+        <w:t>scores.items</w:t>
+      </w:r>
+      <w:proofErr w:type="spellEnd"/>
+      <w:proofErr w:type="gramEnd"/>
+      <w:r>
+        <w:t>() %}</w:t>
+      </w:r>
+    </w:p>
+    <w:p>
+      <w:r>
+        <w:t xml:space="preserve">• </w:t>
+      </w:r>
+      <w:proofErr w:type="gramStart"/>
+      <w:r>
+        <w:t>{{ category</w:t>
+      </w:r>
+      <w:proofErr w:type="gramEnd"/>
+      <w:r>
+        <w:t xml:space="preserve"> }}: </w:t>
+      </w:r>
+      <w:proofErr w:type="gramStart"/>
+      <w:r>
+        <w:t>{{ "</w:t>
+      </w:r>
+      <w:proofErr w:type="gramEnd"/>
+      <w:r>
+        <w:t>{:.1f}</w:t>
+      </w:r>
+      <w:proofErr w:type="gramStart"/>
+      <w:r>
+        <w:t>".format</w:t>
+      </w:r>
+      <w:proofErr w:type="gramEnd"/>
+      <w:r>
+        <w:t>(score</w:t>
+      </w:r>
+      <w:proofErr w:type="gramStart"/>
+      <w:r>
+        <w:t>) }}/</w:t>
+      </w:r>
+      <w:proofErr w:type="gramEnd"/>
+      <w:r>
+        <w:t>4.0</w:t>
+      </w:r>
+    </w:p>
+    <w:p>
+      <w:r>
+        <w:t xml:space="preserve">{% </w:t>
+      </w:r>
+      <w:proofErr w:type="spellStart"/>
+      <w:r>
+        <w:t>endfor</w:t>
+      </w:r>
+      <w:proofErr w:type="spellEnd"/>
+      <w:r>
+        <w:t xml:space="preserve"> %}</w:t>
       </w:r>
     </w:p>
     <w:p/>
@@ -665,7 +1436,15 @@
     <w:p/>
     <w:p>
       <w:r>
-        <w:t>{% if radar_plot %}</w:t>
+        <w:t xml:space="preserve">{% if </w:t>
+      </w:r>
+      <w:proofErr w:type="spellStart"/>
+      <w:r>
+        <w:t>radar_plot</w:t>
+      </w:r>
+      <w:proofErr w:type="spellEnd"/>
+      <w:r>
+        <w:t xml:space="preserve"> %}</w:t>
       </w:r>
     </w:p>
     <w:p>
@@ -674,8 +1453,34 @@
       </w:r>
     </w:p>
     <w:p>
-      <w:r>
-        <w:t>{{ radar_plot.show(width="5in") }}</w:t>
+      <w:proofErr w:type="gramStart"/>
+      <w:r>
+        <w:t xml:space="preserve">{{ </w:t>
+      </w:r>
+      <w:proofErr w:type="spellStart"/>
+      <w:r>
+        <w:t>radar</w:t>
+      </w:r>
+      <w:proofErr w:type="gramEnd"/>
+      <w:r>
+        <w:t>_</w:t>
+      </w:r>
+      <w:proofErr w:type="gramStart"/>
+      <w:r>
+        <w:t>plot.show</w:t>
+      </w:r>
+      <w:proofErr w:type="spellEnd"/>
+      <w:proofErr w:type="gramEnd"/>
+      <w:r>
+        <w:t>(width="5in"</w:t>
+      </w:r>
+      <w:proofErr w:type="gramStart"/>
+      <w:r>
+        <w:t>) }</w:t>
+      </w:r>
+      <w:proofErr w:type="gramEnd"/>
+      <w:r>
+        <w:t>}</w:t>
       </w:r>
     </w:p>
     <w:p/>
@@ -697,7 +1502,15 @@
     <w:p/>
     <w:p>
       <w:r>
-        <w:t>{% if lollipop_plot %}</w:t>
+        <w:t xml:space="preserve">{% if </w:t>
+      </w:r>
+      <w:proofErr w:type="spellStart"/>
+      <w:r>
+        <w:t>lollipop_plot</w:t>
+      </w:r>
+      <w:proofErr w:type="spellEnd"/>
+      <w:r>
+        <w:t xml:space="preserve"> %}</w:t>
       </w:r>
     </w:p>
     <w:p>
@@ -711,8 +1524,34 @@
           <w:tab w:val="left" w:pos="2279"/>
         </w:tabs>
       </w:pPr>
-      <w:r>
-        <w:t>{{ lollipop_plot.show(width="6in") }}</w:t>
+      <w:proofErr w:type="gramStart"/>
+      <w:r>
+        <w:t xml:space="preserve">{{ </w:t>
+      </w:r>
+      <w:proofErr w:type="spellStart"/>
+      <w:r>
+        <w:t>lollipop</w:t>
+      </w:r>
+      <w:proofErr w:type="gramEnd"/>
+      <w:r>
+        <w:t>_</w:t>
+      </w:r>
+      <w:proofErr w:type="gramStart"/>
+      <w:r>
+        <w:t>plot.show</w:t>
+      </w:r>
+      <w:proofErr w:type="spellEnd"/>
+      <w:proofErr w:type="gramEnd"/>
+      <w:r>
+        <w:t>(width="6in"</w:t>
+      </w:r>
+      <w:proofErr w:type="gramStart"/>
+      <w:r>
+        <w:t>) }</w:t>
+      </w:r>
+      <w:proofErr w:type="gramEnd"/>
+      <w:r>
+        <w:t>}</w:t>
       </w:r>
     </w:p>
     <w:p>
@@ -733,7 +1572,23 @@
     <w:p/>
     <w:p>
       <w:r>
-        <w:t>{% if executive_summary is defined and executive_summary %}</w:t>
+        <w:t xml:space="preserve">{% if </w:t>
+      </w:r>
+      <w:proofErr w:type="spellStart"/>
+      <w:r>
+        <w:t>executive_summary</w:t>
+      </w:r>
+      <w:proofErr w:type="spellEnd"/>
+      <w:r>
+        <w:t xml:space="preserve"> is defined and </w:t>
+      </w:r>
+      <w:proofErr w:type="spellStart"/>
+      <w:r>
+        <w:t>executive_summary</w:t>
+      </w:r>
+      <w:proofErr w:type="spellEnd"/>
+      <w:r>
+        <w:t xml:space="preserve"> %}</w:t>
       </w:r>
     </w:p>
     <w:p>
@@ -747,8 +1602,29 @@
       </w:r>
     </w:p>
     <w:p>
-      <w:r>
-        <w:t>{{ executive_summary }}</w:t>
+      <w:proofErr w:type="gramStart"/>
+      <w:r>
+        <w:t xml:space="preserve">{{ </w:t>
+      </w:r>
+      <w:proofErr w:type="spellStart"/>
+      <w:r>
+        <w:t>executive</w:t>
+      </w:r>
+      <w:proofErr w:type="gramEnd"/>
+      <w:r>
+        <w:t>_</w:t>
+      </w:r>
+      <w:proofErr w:type="gramStart"/>
+      <w:r>
+        <w:t>summary</w:t>
+      </w:r>
+      <w:proofErr w:type="spellEnd"/>
+      <w:r>
+        <w:t xml:space="preserve"> }</w:t>
+      </w:r>
+      <w:proofErr w:type="gramEnd"/>
+      <w:r>
+        <w:t>}</w:t>
       </w:r>
     </w:p>
     <w:p/>
@@ -763,8 +1639,29 @@
       </w:r>
     </w:p>
     <w:p>
-      <w:r>
-        <w:t>{{ contradictions_insights }}</w:t>
+      <w:proofErr w:type="gramStart"/>
+      <w:r>
+        <w:t xml:space="preserve">{{ </w:t>
+      </w:r>
+      <w:proofErr w:type="spellStart"/>
+      <w:r>
+        <w:t>contradictions</w:t>
+      </w:r>
+      <w:proofErr w:type="gramEnd"/>
+      <w:r>
+        <w:t>_</w:t>
+      </w:r>
+      <w:proofErr w:type="gramStart"/>
+      <w:r>
+        <w:t>insights</w:t>
+      </w:r>
+      <w:proofErr w:type="spellEnd"/>
+      <w:r>
+        <w:t xml:space="preserve"> }</w:t>
+      </w:r>
+      <w:proofErr w:type="gramEnd"/>
+      <w:r>
+        <w:t>}</w:t>
       </w:r>
     </w:p>
     <w:p/>
@@ -780,8 +1677,29 @@
       </w:r>
     </w:p>
     <w:p>
-      <w:r>
-        <w:t>{{ challenge_questions }}</w:t>
+      <w:proofErr w:type="gramStart"/>
+      <w:r>
+        <w:t xml:space="preserve">{{ </w:t>
+      </w:r>
+      <w:proofErr w:type="spellStart"/>
+      <w:r>
+        <w:t>challenge</w:t>
+      </w:r>
+      <w:proofErr w:type="gramEnd"/>
+      <w:r>
+        <w:t>_</w:t>
+      </w:r>
+      <w:proofErr w:type="gramStart"/>
+      <w:r>
+        <w:t>questions</w:t>
+      </w:r>
+      <w:proofErr w:type="spellEnd"/>
+      <w:r>
+        <w:t xml:space="preserve"> }</w:t>
+      </w:r>
+      <w:proofErr w:type="gramEnd"/>
+      <w:r>
+        <w:t>}</w:t>
       </w:r>
     </w:p>
     <w:p/>
@@ -796,8 +1714,29 @@
       </w:r>
     </w:p>
     <w:p>
-      <w:r>
-        <w:t>{{ recommended_services }}</w:t>
+      <w:proofErr w:type="gramStart"/>
+      <w:r>
+        <w:t xml:space="preserve">{{ </w:t>
+      </w:r>
+      <w:proofErr w:type="spellStart"/>
+      <w:r>
+        <w:t>recommended</w:t>
+      </w:r>
+      <w:proofErr w:type="gramEnd"/>
+      <w:r>
+        <w:t>_</w:t>
+      </w:r>
+      <w:proofErr w:type="gramStart"/>
+      <w:r>
+        <w:t>services</w:t>
+      </w:r>
+      <w:proofErr w:type="spellEnd"/>
+      <w:r>
+        <w:t xml:space="preserve"> }</w:t>
+      </w:r>
+      <w:proofErr w:type="gramEnd"/>
+      <w:r>
+        <w:t>}</w:t>
       </w:r>
     </w:p>
     <w:p>
@@ -817,7 +1756,86 @@
     </w:p>
     <w:p>
       <w:r>
-        <w:t>This comprehensive business maturity assessment evaluated {{ user_information.company }} across multiple critical dimensions. Your organization achieved an overall maturity score of {{ "{:.1f}".format(overall_score) }}/4.0, compared to an industry average of {{ "{:.1f}".format(industry_average) }}/4.0.</w:t>
+        <w:t xml:space="preserve">This comprehensive business maturity assessment evaluated </w:t>
+      </w:r>
+      <w:proofErr w:type="gramStart"/>
+      <w:r>
+        <w:t xml:space="preserve">{{ </w:t>
+      </w:r>
+      <w:proofErr w:type="spellStart"/>
+      <w:r>
+        <w:t>user</w:t>
+      </w:r>
+      <w:proofErr w:type="gramEnd"/>
+      <w:r>
+        <w:t>_</w:t>
+      </w:r>
+      <w:proofErr w:type="gramStart"/>
+      <w:r>
+        <w:t>information.company</w:t>
+      </w:r>
+      <w:proofErr w:type="spellEnd"/>
+      <w:proofErr w:type="gramEnd"/>
+      <w:r>
+        <w:t xml:space="preserve"> }} across multiple critical dimensions. Your organization achieved an overall maturity score of </w:t>
+      </w:r>
+      <w:proofErr w:type="gramStart"/>
+      <w:r>
+        <w:t>{{ "</w:t>
+      </w:r>
+      <w:proofErr w:type="gramEnd"/>
+      <w:r>
+        <w:t>{:.1f}</w:t>
+      </w:r>
+      <w:proofErr w:type="gramStart"/>
+      <w:r>
+        <w:t>".format</w:t>
+      </w:r>
+      <w:proofErr w:type="gramEnd"/>
+      <w:r>
+        <w:t>(</w:t>
+      </w:r>
+      <w:proofErr w:type="spellStart"/>
+      <w:r>
+        <w:t>overall_score</w:t>
+      </w:r>
+      <w:proofErr w:type="spellEnd"/>
+      <w:proofErr w:type="gramStart"/>
+      <w:r>
+        <w:t>) }}/</w:t>
+      </w:r>
+      <w:proofErr w:type="gramEnd"/>
+      <w:r>
+        <w:t xml:space="preserve">4.0, compared to an industry average of </w:t>
+      </w:r>
+      <w:proofErr w:type="gramStart"/>
+      <w:r>
+        <w:t>{{ "</w:t>
+      </w:r>
+      <w:proofErr w:type="gramEnd"/>
+      <w:r>
+        <w:t>{:.1f}</w:t>
+      </w:r>
+      <w:proofErr w:type="gramStart"/>
+      <w:r>
+        <w:t>".format</w:t>
+      </w:r>
+      <w:proofErr w:type="gramEnd"/>
+      <w:r>
+        <w:t>(</w:t>
+      </w:r>
+      <w:proofErr w:type="spellStart"/>
+      <w:r>
+        <w:t>industry_average</w:t>
+      </w:r>
+      <w:proofErr w:type="spellEnd"/>
+      <w:proofErr w:type="gramStart"/>
+      <w:r>
+        <w:t>) }}/</w:t>
+      </w:r>
+      <w:proofErr w:type="gramEnd"/>
+      <w:r>
+        <w:t>4.0.</w:t>
       </w:r>
     </w:p>
     <w:p>
@@ -916,38 +1934,127 @@
           <w:b/>
           <w:bCs/>
         </w:rPr>
-        <w:t xml:space="preserve">   - top_three_template_paths: ordered list of 3 template paths (preferred)</w:t>
-      </w:r>
-    </w:p>
-    <w:p>
-      <w:pPr>
-        <w:rPr>
-          <w:b/>
-          <w:bCs/>
-        </w:rPr>
-      </w:pPr>
-      <w:r>
-        <w:rPr>
-          <w:b/>
-          <w:bCs/>
-        </w:rPr>
-        <w:t xml:space="preserve">   - top_three_offerings: list of 3 offering names (fallback)</w:t>
-      </w:r>
-    </w:p>
-    <w:p>
-      <w:pPr>
-        <w:rPr>
-          <w:b/>
-          <w:bCs/>
-        </w:rPr>
-      </w:pPr>
-      <w:r>
-        <w:rPr>
-          <w:b/>
-          <w:bCs/>
-        </w:rPr>
-        <w:t xml:space="preserve">   - offering_document_files_list: list of doc objects with .name / .filename / .template_path</w:t>
-      </w:r>
+        <w:t xml:space="preserve">   - </w:t>
+      </w:r>
+      <w:proofErr w:type="spellStart"/>
+      <w:r>
+        <w:rPr>
+          <w:b/>
+          <w:bCs/>
+        </w:rPr>
+        <w:t>top_three_template_paths</w:t>
+      </w:r>
+      <w:proofErr w:type="spellEnd"/>
+      <w:r>
+        <w:rPr>
+          <w:b/>
+          <w:bCs/>
+        </w:rPr>
+        <w:t>: ordered list of 3 template paths (preferred)</w:t>
+      </w:r>
+    </w:p>
+    <w:p>
+      <w:pPr>
+        <w:rPr>
+          <w:b/>
+          <w:bCs/>
+        </w:rPr>
+      </w:pPr>
+      <w:r>
+        <w:rPr>
+          <w:b/>
+          <w:bCs/>
+        </w:rPr>
+        <w:t xml:space="preserve">   - </w:t>
+      </w:r>
+      <w:proofErr w:type="spellStart"/>
+      <w:r>
+        <w:rPr>
+          <w:b/>
+          <w:bCs/>
+        </w:rPr>
+        <w:t>top_three_offerings</w:t>
+      </w:r>
+      <w:proofErr w:type="spellEnd"/>
+      <w:r>
+        <w:rPr>
+          <w:b/>
+          <w:bCs/>
+        </w:rPr>
+        <w:t>: list of 3 offering names (fallback)</w:t>
+      </w:r>
+    </w:p>
+    <w:p>
+      <w:pPr>
+        <w:rPr>
+          <w:b/>
+          <w:bCs/>
+        </w:rPr>
+      </w:pPr>
+      <w:r>
+        <w:rPr>
+          <w:b/>
+          <w:bCs/>
+        </w:rPr>
+        <w:t xml:space="preserve">   - </w:t>
+      </w:r>
+      <w:proofErr w:type="spellStart"/>
+      <w:r>
+        <w:rPr>
+          <w:b/>
+          <w:bCs/>
+        </w:rPr>
+        <w:t>offering_document_files_list</w:t>
+      </w:r>
+      <w:proofErr w:type="spellEnd"/>
+      <w:r>
+        <w:rPr>
+          <w:b/>
+          <w:bCs/>
+        </w:rPr>
+        <w:t xml:space="preserve">: list of doc objects with .name </w:t>
+      </w:r>
+      <w:proofErr w:type="gramStart"/>
+      <w:r>
+        <w:rPr>
+          <w:b/>
+          <w:bCs/>
+        </w:rPr>
+        <w:t>/ .filename</w:t>
+      </w:r>
+      <w:proofErr w:type="gramEnd"/>
+      <w:r>
+        <w:rPr>
+          <w:b/>
+          <w:bCs/>
+        </w:rPr>
+        <w:t xml:space="preserve"> </w:t>
+      </w:r>
+      <w:proofErr w:type="gramStart"/>
+      <w:r>
+        <w:rPr>
+          <w:b/>
+          <w:bCs/>
+        </w:rPr>
+        <w:t>/ .</w:t>
+      </w:r>
+      <w:proofErr w:type="spellStart"/>
+      <w:r>
+        <w:rPr>
+          <w:b/>
+          <w:bCs/>
+        </w:rPr>
+        <w:t>template</w:t>
+      </w:r>
+      <w:proofErr w:type="gramEnd"/>
+      <w:r>
+        <w:rPr>
+          <w:b/>
+          <w:bCs/>
+        </w:rPr>
+        <w:t>_path</w:t>
+      </w:r>
+      <w:proofErr w:type="spellEnd"/>
     </w:p>
     <w:p>
       <w:pPr>
@@ -984,7 +2091,23 @@
           <w:b/>
           <w:bCs/>
         </w:rPr>
-        <w:t>{% if offering_document_files_list %}</w:t>
+        <w:t xml:space="preserve">{% if </w:t>
+      </w:r>
+      <w:proofErr w:type="spellStart"/>
+      <w:r>
+        <w:rPr>
+          <w:b/>
+          <w:bCs/>
+        </w:rPr>
+        <w:t>offering_document_files_list</w:t>
+      </w:r>
+      <w:proofErr w:type="spellEnd"/>
+      <w:r>
+        <w:rPr>
+          <w:b/>
+          <w:bCs/>
+        </w:rPr>
+        <w:t xml:space="preserve"> %}</w:t>
       </w:r>
     </w:p>
     <w:p>
@@ -1037,22 +2160,118 @@
           <w:b/>
           <w:bCs/>
         </w:rPr>
-        <w:t xml:space="preserve">  {{- (s or '')|lower|replace('&amp;','and')|replace('—','-')|replace('–','-')|replace('  ',' ')|trim -}}</w:t>
-      </w:r>
-    </w:p>
-    <w:p>
-      <w:pPr>
-        <w:rPr>
-          <w:b/>
-          <w:bCs/>
-        </w:rPr>
-      </w:pPr>
-      <w:r>
-        <w:rPr>
-          <w:b/>
-          <w:bCs/>
-        </w:rPr>
-        <w:t>{%- endmacro %}</w:t>
+        <w:t xml:space="preserve">  {{- (s or '</w:t>
+      </w:r>
+      <w:proofErr w:type="gramStart"/>
+      <w:r>
+        <w:rPr>
+          <w:b/>
+          <w:bCs/>
+        </w:rPr>
+        <w:t>')|</w:t>
+      </w:r>
+      <w:proofErr w:type="gramEnd"/>
+      <w:r>
+        <w:rPr>
+          <w:b/>
+          <w:bCs/>
+        </w:rPr>
+        <w:t>lower|replace('&amp;','and</w:t>
+      </w:r>
+      <w:proofErr w:type="gramStart"/>
+      <w:r>
+        <w:rPr>
+          <w:b/>
+          <w:bCs/>
+        </w:rPr>
+        <w:t>')|</w:t>
+      </w:r>
+      <w:proofErr w:type="gramEnd"/>
+      <w:r>
+        <w:rPr>
+          <w:b/>
+          <w:bCs/>
+        </w:rPr>
+        <w:t>replace('—','-</w:t>
+      </w:r>
+      <w:proofErr w:type="gramStart"/>
+      <w:r>
+        <w:rPr>
+          <w:b/>
+          <w:bCs/>
+        </w:rPr>
+        <w:t>')|replace(</w:t>
+      </w:r>
+      <w:proofErr w:type="gramEnd"/>
+      <w:r>
+        <w:rPr>
+          <w:b/>
+          <w:bCs/>
+        </w:rPr>
+        <w:t>'–','-</w:t>
+      </w:r>
+      <w:proofErr w:type="gramStart"/>
+      <w:r>
+        <w:rPr>
+          <w:b/>
+          <w:bCs/>
+        </w:rPr>
+        <w:t>')|replace('  '</w:t>
+      </w:r>
+      <w:proofErr w:type="gramEnd"/>
+      <w:r>
+        <w:rPr>
+          <w:b/>
+          <w:bCs/>
+        </w:rPr>
+        <w:t xml:space="preserve">,' </w:t>
+      </w:r>
+      <w:proofErr w:type="gramStart"/>
+      <w:r>
+        <w:rPr>
+          <w:b/>
+          <w:bCs/>
+        </w:rPr>
+        <w:t>')|</w:t>
+      </w:r>
+      <w:proofErr w:type="gramEnd"/>
+      <w:r>
+        <w:rPr>
+          <w:b/>
+          <w:bCs/>
+        </w:rPr>
+        <w:t>trim -}}</w:t>
+      </w:r>
+    </w:p>
+    <w:p>
+      <w:pPr>
+        <w:rPr>
+          <w:b/>
+          <w:bCs/>
+        </w:rPr>
+      </w:pPr>
+      <w:r>
+        <w:rPr>
+          <w:b/>
+          <w:bCs/>
+        </w:rPr>
+        <w:t xml:space="preserve">{%- </w:t>
+      </w:r>
+      <w:proofErr w:type="spellStart"/>
+      <w:r>
+        <w:rPr>
+          <w:b/>
+          <w:bCs/>
+        </w:rPr>
+        <w:t>endmacro</w:t>
+      </w:r>
+      <w:proofErr w:type="spellEnd"/>
+      <w:r>
+        <w:rPr>
+          <w:b/>
+          <w:bCs/>
+        </w:rPr>
+        <w:t xml:space="preserve"> %}</w:t>
       </w:r>
     </w:p>
     <w:p>
@@ -1090,135 +2309,418 @@
           <w:b/>
           <w:bCs/>
         </w:rPr>
-        <w:t>{% macro strong_match(off_name, doc_name) -%}</w:t>
-      </w:r>
-    </w:p>
-    <w:p>
-      <w:pPr>
-        <w:rPr>
-          <w:b/>
-          <w:bCs/>
-        </w:rPr>
-      </w:pPr>
-      <w:r>
-        <w:rPr>
-          <w:b/>
-          <w:bCs/>
-        </w:rPr>
-        <w:t xml:space="preserve">  {%- set o = norm(off_name) -%}</w:t>
-      </w:r>
-    </w:p>
-    <w:p>
-      <w:pPr>
-        <w:rPr>
-          <w:b/>
-          <w:bCs/>
-        </w:rPr>
-      </w:pPr>
-      <w:r>
-        <w:rPr>
-          <w:b/>
-          <w:bCs/>
-        </w:rPr>
-        <w:t xml:space="preserve">  {%- set d = norm(doc_name) -%}</w:t>
-      </w:r>
-    </w:p>
-    <w:p>
-      <w:pPr>
-        <w:rPr>
-          <w:b/>
-          <w:bCs/>
-        </w:rPr>
-      </w:pPr>
-      <w:r>
-        <w:rPr>
-          <w:b/>
-          <w:bCs/>
-        </w:rPr>
-        <w:t xml:space="preserve">  {%- set toks = o.split()[:3] -%} {# first 2–3 words as signal #}</w:t>
-      </w:r>
-    </w:p>
-    <w:p>
-      <w:pPr>
-        <w:rPr>
-          <w:b/>
-          <w:bCs/>
-        </w:rPr>
-      </w:pPr>
-      <w:r>
-        <w:rPr>
-          <w:b/>
-          <w:bCs/>
-        </w:rPr>
-        <w:t xml:space="preserve">  {%- set toks_all_in = (toks|length &gt; 0) and (toks | select('in', d) | list | length == toks|length) -%}</w:t>
-      </w:r>
-    </w:p>
-    <w:p>
-      <w:pPr>
-        <w:rPr>
-          <w:b/>
-          <w:bCs/>
-        </w:rPr>
-      </w:pPr>
-      <w:r>
-        <w:rPr>
-          <w:b/>
-          <w:bCs/>
-        </w:rPr>
-        <w:t xml:space="preserve">  {{- (o and (o in d or d in o)) or toks_all_in -}}</w:t>
-      </w:r>
-    </w:p>
-    <w:p>
-      <w:pPr>
-        <w:rPr>
-          <w:b/>
-          <w:bCs/>
-        </w:rPr>
-      </w:pPr>
-      <w:r>
-        <w:rPr>
-          <w:b/>
-          <w:bCs/>
-        </w:rPr>
-        <w:t>{%- endmacro %}</w:t>
-      </w:r>
-    </w:p>
-    <w:p>
-      <w:pPr>
-        <w:rPr>
-          <w:b/>
-          <w:bCs/>
-        </w:rPr>
-      </w:pPr>
-    </w:p>
-    <w:p>
-      <w:pPr>
-        <w:rPr>
-          <w:b/>
-          <w:bCs/>
-        </w:rPr>
-      </w:pPr>
-      <w:r>
-        <w:rPr>
-          <w:b/>
-          <w:bCs/>
-        </w:rPr>
-        <w:t>{# track which doc template_paths were selected for top 3 to exclude from others #}</w:t>
-      </w:r>
-    </w:p>
-    <w:p>
-      <w:pPr>
-        <w:rPr>
-          <w:b/>
-          <w:bCs/>
-        </w:rPr>
-      </w:pPr>
-      <w:r>
-        <w:rPr>
-          <w:b/>
-          <w:bCs/>
-        </w:rPr>
-        <w:t>{% set ns = namespace(selected_paths=[]) %}</w:t>
+        <w:t xml:space="preserve">{% macro </w:t>
+      </w:r>
+      <w:proofErr w:type="spellStart"/>
+      <w:r>
+        <w:rPr>
+          <w:b/>
+          <w:bCs/>
+        </w:rPr>
+        <w:t>strong_</w:t>
+      </w:r>
+      <w:proofErr w:type="gramStart"/>
+      <w:r>
+        <w:rPr>
+          <w:b/>
+          <w:bCs/>
+        </w:rPr>
+        <w:t>match</w:t>
+      </w:r>
+      <w:proofErr w:type="spellEnd"/>
+      <w:r>
+        <w:rPr>
+          <w:b/>
+          <w:bCs/>
+        </w:rPr>
+        <w:t>(</w:t>
+      </w:r>
+      <w:proofErr w:type="spellStart"/>
+      <w:proofErr w:type="gramEnd"/>
+      <w:r>
+        <w:rPr>
+          <w:b/>
+          <w:bCs/>
+        </w:rPr>
+        <w:t>off_name</w:t>
+      </w:r>
+      <w:proofErr w:type="spellEnd"/>
+      <w:r>
+        <w:rPr>
+          <w:b/>
+          <w:bCs/>
+        </w:rPr>
+        <w:t xml:space="preserve">, </w:t>
+      </w:r>
+      <w:proofErr w:type="spellStart"/>
+      <w:r>
+        <w:rPr>
+          <w:b/>
+          <w:bCs/>
+        </w:rPr>
+        <w:t>doc_name</w:t>
+      </w:r>
+      <w:proofErr w:type="spellEnd"/>
+      <w:r>
+        <w:rPr>
+          <w:b/>
+          <w:bCs/>
+        </w:rPr>
+        <w:t>) -%}</w:t>
+      </w:r>
+    </w:p>
+    <w:p>
+      <w:pPr>
+        <w:rPr>
+          <w:b/>
+          <w:bCs/>
+        </w:rPr>
+      </w:pPr>
+      <w:r>
+        <w:rPr>
+          <w:b/>
+          <w:bCs/>
+        </w:rPr>
+        <w:t xml:space="preserve">  {%- set o = norm(</w:t>
+      </w:r>
+      <w:proofErr w:type="spellStart"/>
+      <w:r>
+        <w:rPr>
+          <w:b/>
+          <w:bCs/>
+        </w:rPr>
+        <w:t>off_name</w:t>
+      </w:r>
+      <w:proofErr w:type="spellEnd"/>
+      <w:r>
+        <w:rPr>
+          <w:b/>
+          <w:bCs/>
+        </w:rPr>
+        <w:t>) -%}</w:t>
+      </w:r>
+    </w:p>
+    <w:p>
+      <w:pPr>
+        <w:rPr>
+          <w:b/>
+          <w:bCs/>
+        </w:rPr>
+      </w:pPr>
+      <w:r>
+        <w:rPr>
+          <w:b/>
+          <w:bCs/>
+        </w:rPr>
+        <w:t xml:space="preserve">  {%- set d = norm(</w:t>
+      </w:r>
+      <w:proofErr w:type="spellStart"/>
+      <w:r>
+        <w:rPr>
+          <w:b/>
+          <w:bCs/>
+        </w:rPr>
+        <w:t>doc_name</w:t>
+      </w:r>
+      <w:proofErr w:type="spellEnd"/>
+      <w:r>
+        <w:rPr>
+          <w:b/>
+          <w:bCs/>
+        </w:rPr>
+        <w:t>) -%}</w:t>
+      </w:r>
+    </w:p>
+    <w:p>
+      <w:pPr>
+        <w:rPr>
+          <w:b/>
+          <w:bCs/>
+        </w:rPr>
+      </w:pPr>
+      <w:r>
+        <w:rPr>
+          <w:b/>
+          <w:bCs/>
+        </w:rPr>
+        <w:t xml:space="preserve">  {%- set </w:t>
+      </w:r>
+      <w:proofErr w:type="spellStart"/>
+      <w:r>
+        <w:rPr>
+          <w:b/>
+          <w:bCs/>
+        </w:rPr>
+        <w:t>toks</w:t>
+      </w:r>
+      <w:proofErr w:type="spellEnd"/>
+      <w:r>
+        <w:rPr>
+          <w:b/>
+          <w:bCs/>
+        </w:rPr>
+        <w:t xml:space="preserve"> = </w:t>
+      </w:r>
+      <w:proofErr w:type="spellStart"/>
+      <w:proofErr w:type="gramStart"/>
+      <w:r>
+        <w:rPr>
+          <w:b/>
+          <w:bCs/>
+        </w:rPr>
+        <w:t>o.split</w:t>
+      </w:r>
+      <w:proofErr w:type="spellEnd"/>
+      <w:r>
+        <w:rPr>
+          <w:b/>
+          <w:bCs/>
+        </w:rPr>
+        <w:t>()[</w:t>
+      </w:r>
+      <w:proofErr w:type="gramEnd"/>
+      <w:r>
+        <w:rPr>
+          <w:b/>
+          <w:bCs/>
+        </w:rPr>
+        <w:t>:3] -%} {# first 2–3 words as signal #}</w:t>
+      </w:r>
+    </w:p>
+    <w:p>
+      <w:pPr>
+        <w:rPr>
+          <w:b/>
+          <w:bCs/>
+        </w:rPr>
+      </w:pPr>
+      <w:r>
+        <w:rPr>
+          <w:b/>
+          <w:bCs/>
+        </w:rPr>
+        <w:t xml:space="preserve">  {%- set </w:t>
+      </w:r>
+      <w:proofErr w:type="spellStart"/>
+      <w:r>
+        <w:rPr>
+          <w:b/>
+          <w:bCs/>
+        </w:rPr>
+        <w:t>toks_all_in</w:t>
+      </w:r>
+      <w:proofErr w:type="spellEnd"/>
+      <w:r>
+        <w:rPr>
+          <w:b/>
+          <w:bCs/>
+        </w:rPr>
+        <w:t xml:space="preserve"> = (</w:t>
+      </w:r>
+      <w:proofErr w:type="spellStart"/>
+      <w:r>
+        <w:rPr>
+          <w:b/>
+          <w:bCs/>
+        </w:rPr>
+        <w:t>toks|length</w:t>
+      </w:r>
+      <w:proofErr w:type="spellEnd"/>
+      <w:r>
+        <w:rPr>
+          <w:b/>
+          <w:bCs/>
+        </w:rPr>
+        <w:t xml:space="preserve"> &gt; 0) and (</w:t>
+      </w:r>
+      <w:proofErr w:type="spellStart"/>
+      <w:r>
+        <w:rPr>
+          <w:b/>
+          <w:bCs/>
+        </w:rPr>
+        <w:t>toks</w:t>
+      </w:r>
+      <w:proofErr w:type="spellEnd"/>
+      <w:r>
+        <w:rPr>
+          <w:b/>
+          <w:bCs/>
+        </w:rPr>
+        <w:t xml:space="preserve"> | </w:t>
+      </w:r>
+      <w:proofErr w:type="gramStart"/>
+      <w:r>
+        <w:rPr>
+          <w:b/>
+          <w:bCs/>
+        </w:rPr>
+        <w:t>select(</w:t>
+      </w:r>
+      <w:proofErr w:type="gramEnd"/>
+      <w:r>
+        <w:rPr>
+          <w:b/>
+          <w:bCs/>
+        </w:rPr>
+        <w:t xml:space="preserve">'in', d) | list | length == </w:t>
+      </w:r>
+      <w:proofErr w:type="spellStart"/>
+      <w:r>
+        <w:rPr>
+          <w:b/>
+          <w:bCs/>
+        </w:rPr>
+        <w:t>toks|length</w:t>
+      </w:r>
+      <w:proofErr w:type="spellEnd"/>
+      <w:r>
+        <w:rPr>
+          <w:b/>
+          <w:bCs/>
+        </w:rPr>
+        <w:t>) -%}</w:t>
+      </w:r>
+    </w:p>
+    <w:p>
+      <w:pPr>
+        <w:rPr>
+          <w:b/>
+          <w:bCs/>
+        </w:rPr>
+      </w:pPr>
+      <w:r>
+        <w:rPr>
+          <w:b/>
+          <w:bCs/>
+        </w:rPr>
+        <w:t xml:space="preserve">  {{- (o and (o in d or d in o)) or </w:t>
+      </w:r>
+      <w:proofErr w:type="spellStart"/>
+      <w:r>
+        <w:rPr>
+          <w:b/>
+          <w:bCs/>
+        </w:rPr>
+        <w:t>toks_all_in</w:t>
+      </w:r>
+      <w:proofErr w:type="spellEnd"/>
+      <w:r>
+        <w:rPr>
+          <w:b/>
+          <w:bCs/>
+        </w:rPr>
+        <w:t xml:space="preserve"> -}}</w:t>
+      </w:r>
+    </w:p>
+    <w:p>
+      <w:pPr>
+        <w:rPr>
+          <w:b/>
+          <w:bCs/>
+        </w:rPr>
+      </w:pPr>
+      <w:r>
+        <w:rPr>
+          <w:b/>
+          <w:bCs/>
+        </w:rPr>
+        <w:t xml:space="preserve">{%- </w:t>
+      </w:r>
+      <w:proofErr w:type="spellStart"/>
+      <w:r>
+        <w:rPr>
+          <w:b/>
+          <w:bCs/>
+        </w:rPr>
+        <w:t>endmacro</w:t>
+      </w:r>
+      <w:proofErr w:type="spellEnd"/>
+      <w:r>
+        <w:rPr>
+          <w:b/>
+          <w:bCs/>
+        </w:rPr>
+        <w:t xml:space="preserve"> %}</w:t>
+      </w:r>
+    </w:p>
+    <w:p>
+      <w:pPr>
+        <w:rPr>
+          <w:b/>
+          <w:bCs/>
+        </w:rPr>
+      </w:pPr>
+    </w:p>
+    <w:p>
+      <w:pPr>
+        <w:rPr>
+          <w:b/>
+          <w:bCs/>
+        </w:rPr>
+      </w:pPr>
+      <w:r>
+        <w:rPr>
+          <w:b/>
+          <w:bCs/>
+        </w:rPr>
+        <w:t xml:space="preserve">{# track which doc </w:t>
+      </w:r>
+      <w:proofErr w:type="spellStart"/>
+      <w:r>
+        <w:rPr>
+          <w:b/>
+          <w:bCs/>
+        </w:rPr>
+        <w:t>template_paths</w:t>
+      </w:r>
+      <w:proofErr w:type="spellEnd"/>
+      <w:r>
+        <w:rPr>
+          <w:b/>
+          <w:bCs/>
+        </w:rPr>
+        <w:t xml:space="preserve"> were selected for top 3 to exclude from others #}</w:t>
+      </w:r>
+    </w:p>
+    <w:p>
+      <w:pPr>
+        <w:rPr>
+          <w:b/>
+          <w:bCs/>
+        </w:rPr>
+      </w:pPr>
+      <w:r>
+        <w:rPr>
+          <w:b/>
+          <w:bCs/>
+        </w:rPr>
+        <w:t>{% set ns = namespace(</w:t>
+      </w:r>
+      <w:proofErr w:type="spellStart"/>
+      <w:r>
+        <w:rPr>
+          <w:b/>
+          <w:bCs/>
+        </w:rPr>
+        <w:t>selected_paths</w:t>
+      </w:r>
+      <w:proofErr w:type="spellEnd"/>
+      <w:proofErr w:type="gramStart"/>
+      <w:r>
+        <w:rPr>
+          <w:b/>
+          <w:bCs/>
+        </w:rPr>
+        <w:t>=[</w:t>
+      </w:r>
+      <w:proofErr w:type="gramEnd"/>
+      <w:r>
+        <w:rPr>
+          <w:b/>
+          <w:bCs/>
+        </w:rPr>
+        <w:t>]) %}</w:t>
       </w:r>
     </w:p>
     <w:p>
@@ -1256,7 +2758,39 @@
           <w:b/>
           <w:bCs/>
         </w:rPr>
-        <w:t>{% if top_three_template_paths and top_three_template_paths|length == 3 %}</w:t>
+        <w:t xml:space="preserve">{% if </w:t>
+      </w:r>
+      <w:proofErr w:type="spellStart"/>
+      <w:r>
+        <w:rPr>
+          <w:b/>
+          <w:bCs/>
+        </w:rPr>
+        <w:t>top_three_template_paths</w:t>
+      </w:r>
+      <w:proofErr w:type="spellEnd"/>
+      <w:r>
+        <w:rPr>
+          <w:b/>
+          <w:bCs/>
+        </w:rPr>
+        <w:t xml:space="preserve"> and </w:t>
+      </w:r>
+      <w:proofErr w:type="spellStart"/>
+      <w:r>
+        <w:rPr>
+          <w:b/>
+          <w:bCs/>
+        </w:rPr>
+        <w:t>top_three_template_paths|length</w:t>
+      </w:r>
+      <w:proofErr w:type="spellEnd"/>
+      <w:r>
+        <w:rPr>
+          <w:b/>
+          <w:bCs/>
+        </w:rPr>
+        <w:t xml:space="preserve"> == 3 %}</w:t>
       </w:r>
     </w:p>
     <w:p>
@@ -1301,7 +2835,39 @@
           <w:b/>
           <w:bCs/>
         </w:rPr>
-        <w:t>{% for tpl in top_three_template_paths %}</w:t>
+        <w:t xml:space="preserve">{% for </w:t>
+      </w:r>
+      <w:proofErr w:type="spellStart"/>
+      <w:r>
+        <w:rPr>
+          <w:b/>
+          <w:bCs/>
+        </w:rPr>
+        <w:t>tpl</w:t>
+      </w:r>
+      <w:proofErr w:type="spellEnd"/>
+      <w:r>
+        <w:rPr>
+          <w:b/>
+          <w:bCs/>
+        </w:rPr>
+        <w:t xml:space="preserve"> in </w:t>
+      </w:r>
+      <w:proofErr w:type="spellStart"/>
+      <w:r>
+        <w:rPr>
+          <w:b/>
+          <w:bCs/>
+        </w:rPr>
+        <w:t>top_three_template_paths</w:t>
+      </w:r>
+      <w:proofErr w:type="spellEnd"/>
+      <w:r>
+        <w:rPr>
+          <w:b/>
+          <w:bCs/>
+        </w:rPr>
+        <w:t xml:space="preserve"> %}</w:t>
       </w:r>
     </w:p>
     <w:p>
@@ -1317,37 +2883,160 @@
           <w:bCs/>
         </w:rPr>
         <w:lastRenderedPageBreak/>
-        <w:t>{{p include_docx_template(tpl) }}</w:t>
-      </w:r>
-    </w:p>
-    <w:p>
-      <w:pPr>
-        <w:rPr>
-          <w:b/>
-          <w:bCs/>
-        </w:rPr>
-      </w:pPr>
-      <w:r>
-        <w:rPr>
-          <w:b/>
-          <w:bCs/>
-        </w:rPr>
-        <w:t xml:space="preserve">  {% set ns.selected_paths = ns.selected_paths + [tpl] %}</w:t>
-      </w:r>
-    </w:p>
-    <w:p>
-      <w:pPr>
-        <w:rPr>
-          <w:b/>
-          <w:bCs/>
-        </w:rPr>
-      </w:pPr>
-      <w:r>
-        <w:rPr>
-          <w:b/>
-          <w:bCs/>
-        </w:rPr>
-        <w:t>{% endfor %}</w:t>
+        <w:t xml:space="preserve">{{p </w:t>
+      </w:r>
+      <w:proofErr w:type="spellStart"/>
+      <w:r>
+        <w:rPr>
+          <w:b/>
+          <w:bCs/>
+        </w:rPr>
+        <w:t>include_docx_template</w:t>
+      </w:r>
+      <w:proofErr w:type="spellEnd"/>
+      <w:r>
+        <w:rPr>
+          <w:b/>
+          <w:bCs/>
+        </w:rPr>
+        <w:t>(</w:t>
+      </w:r>
+      <w:proofErr w:type="spellStart"/>
+      <w:r>
+        <w:rPr>
+          <w:b/>
+          <w:bCs/>
+        </w:rPr>
+        <w:t>tpl</w:t>
+      </w:r>
+      <w:proofErr w:type="spellEnd"/>
+      <w:proofErr w:type="gramStart"/>
+      <w:r>
+        <w:rPr>
+          <w:b/>
+          <w:bCs/>
+        </w:rPr>
+        <w:t>) }</w:t>
+      </w:r>
+      <w:proofErr w:type="gramEnd"/>
+      <w:r>
+        <w:rPr>
+          <w:b/>
+          <w:bCs/>
+        </w:rPr>
+        <w:t>}</w:t>
+      </w:r>
+    </w:p>
+    <w:p>
+      <w:pPr>
+        <w:rPr>
+          <w:b/>
+          <w:bCs/>
+        </w:rPr>
+      </w:pPr>
+      <w:r>
+        <w:rPr>
+          <w:b/>
+          <w:bCs/>
+        </w:rPr>
+        <w:t xml:space="preserve">  {% set </w:t>
+      </w:r>
+      <w:proofErr w:type="spellStart"/>
+      <w:proofErr w:type="gramStart"/>
+      <w:r>
+        <w:rPr>
+          <w:b/>
+          <w:bCs/>
+        </w:rPr>
+        <w:t>ns.selected</w:t>
+      </w:r>
+      <w:proofErr w:type="gramEnd"/>
+      <w:r>
+        <w:rPr>
+          <w:b/>
+          <w:bCs/>
+        </w:rPr>
+        <w:t>_paths</w:t>
+      </w:r>
+      <w:proofErr w:type="spellEnd"/>
+      <w:r>
+        <w:rPr>
+          <w:b/>
+          <w:bCs/>
+        </w:rPr>
+        <w:t xml:space="preserve"> = </w:t>
+      </w:r>
+      <w:proofErr w:type="spellStart"/>
+      <w:proofErr w:type="gramStart"/>
+      <w:r>
+        <w:rPr>
+          <w:b/>
+          <w:bCs/>
+        </w:rPr>
+        <w:t>ns.selected</w:t>
+      </w:r>
+      <w:proofErr w:type="gramEnd"/>
+      <w:r>
+        <w:rPr>
+          <w:b/>
+          <w:bCs/>
+        </w:rPr>
+        <w:t>_paths</w:t>
+      </w:r>
+      <w:proofErr w:type="spellEnd"/>
+      <w:r>
+        <w:rPr>
+          <w:b/>
+          <w:bCs/>
+        </w:rPr>
+        <w:t xml:space="preserve"> + [</w:t>
+      </w:r>
+      <w:proofErr w:type="spellStart"/>
+      <w:r>
+        <w:rPr>
+          <w:b/>
+          <w:bCs/>
+        </w:rPr>
+        <w:t>tpl</w:t>
+      </w:r>
+      <w:proofErr w:type="spellEnd"/>
+      <w:r>
+        <w:rPr>
+          <w:b/>
+          <w:bCs/>
+        </w:rPr>
+        <w:t>] %}</w:t>
+      </w:r>
+    </w:p>
+    <w:p>
+      <w:pPr>
+        <w:rPr>
+          <w:b/>
+          <w:bCs/>
+        </w:rPr>
+      </w:pPr>
+      <w:r>
+        <w:rPr>
+          <w:b/>
+          <w:bCs/>
+        </w:rPr>
+        <w:t xml:space="preserve">{% </w:t>
+      </w:r>
+      <w:proofErr w:type="spellStart"/>
+      <w:r>
+        <w:rPr>
+          <w:b/>
+          <w:bCs/>
+        </w:rPr>
+        <w:t>endfor</w:t>
+      </w:r>
+      <w:proofErr w:type="spellEnd"/>
+      <w:r>
+        <w:rPr>
+          <w:b/>
+          <w:bCs/>
+        </w:rPr>
+        <w:t xml:space="preserve"> %}</w:t>
       </w:r>
     </w:p>
     <w:p>
@@ -1385,7 +3074,55 @@
           <w:b/>
           <w:bCs/>
         </w:rPr>
-        <w:t>{% elif top_three_offerings and top_three_offerings|length &gt; 0 %}</w:t>
+        <w:t xml:space="preserve">{% </w:t>
+      </w:r>
+      <w:proofErr w:type="spellStart"/>
+      <w:r>
+        <w:rPr>
+          <w:b/>
+          <w:bCs/>
+        </w:rPr>
+        <w:t>elif</w:t>
+      </w:r>
+      <w:proofErr w:type="spellEnd"/>
+      <w:r>
+        <w:rPr>
+          <w:b/>
+          <w:bCs/>
+        </w:rPr>
+        <w:t xml:space="preserve"> </w:t>
+      </w:r>
+      <w:proofErr w:type="spellStart"/>
+      <w:r>
+        <w:rPr>
+          <w:b/>
+          <w:bCs/>
+        </w:rPr>
+        <w:t>top_three_offerings</w:t>
+      </w:r>
+      <w:proofErr w:type="spellEnd"/>
+      <w:r>
+        <w:rPr>
+          <w:b/>
+          <w:bCs/>
+        </w:rPr>
+        <w:t xml:space="preserve"> and </w:t>
+      </w:r>
+      <w:proofErr w:type="spellStart"/>
+      <w:r>
+        <w:rPr>
+          <w:b/>
+          <w:bCs/>
+        </w:rPr>
+        <w:t>top_three_offerings|length</w:t>
+      </w:r>
+      <w:proofErr w:type="spellEnd"/>
+      <w:r>
+        <w:rPr>
+          <w:b/>
+          <w:bCs/>
+        </w:rPr>
+        <w:t xml:space="preserve"> &gt; 0 %}</w:t>
       </w:r>
     </w:p>
     <w:p>
@@ -1430,127 +3167,489 @@
           <w:b/>
           <w:bCs/>
         </w:rPr>
-        <w:t>{% for off in top_three_offerings %}</w:t>
-      </w:r>
-    </w:p>
-    <w:p>
-      <w:pPr>
-        <w:rPr>
-          <w:b/>
-          <w:bCs/>
-        </w:rPr>
-      </w:pPr>
-      <w:r>
-        <w:rPr>
-          <w:b/>
-          <w:bCs/>
-        </w:rPr>
-        <w:t xml:space="preserve">  {% set off_included = false %}</w:t>
-      </w:r>
-    </w:p>
-    <w:p>
-      <w:pPr>
-        <w:rPr>
-          <w:b/>
-          <w:bCs/>
-        </w:rPr>
-      </w:pPr>
-      <w:r>
-        <w:rPr>
-          <w:b/>
-          <w:bCs/>
-        </w:rPr>
-        <w:t xml:space="preserve">  {% for doc in offering_document_files_list %}</w:t>
-      </w:r>
-    </w:p>
-    <w:p>
-      <w:pPr>
-        <w:rPr>
-          <w:b/>
-          <w:bCs/>
-        </w:rPr>
-      </w:pPr>
-      <w:r>
-        <w:rPr>
-          <w:b/>
-          <w:bCs/>
-        </w:rPr>
-        <w:t xml:space="preserve">    {% if not off_included %}</w:t>
-      </w:r>
-    </w:p>
-    <w:p>
-      <w:pPr>
-        <w:rPr>
-          <w:b/>
-          <w:bCs/>
-        </w:rPr>
-      </w:pPr>
-      <w:r>
-        <w:rPr>
-          <w:b/>
-          <w:bCs/>
-        </w:rPr>
-        <w:t xml:space="preserve">      {% set doc_name = doc.name or doc.filename or doc.template_path %}</w:t>
-      </w:r>
-    </w:p>
-    <w:p>
-      <w:pPr>
-        <w:rPr>
-          <w:b/>
-          <w:bCs/>
-        </w:rPr>
-      </w:pPr>
-      <w:r>
-        <w:rPr>
-          <w:b/>
-          <w:bCs/>
-        </w:rPr>
-        <w:t xml:space="preserve">      {% if strong_match(off, doc_name) and (doc.template_path not in ns.selected_paths) %}</w:t>
-      </w:r>
-    </w:p>
-    <w:p>
-      <w:pPr>
-        <w:rPr>
-          <w:b/>
-          <w:bCs/>
-        </w:rPr>
-      </w:pPr>
-      <w:r>
-        <w:rPr>
-          <w:b/>
-          <w:bCs/>
-        </w:rPr>
-        <w:t>{{p include_docx_template(doc.template_path) }}</w:t>
-      </w:r>
-    </w:p>
-    <w:p>
-      <w:pPr>
-        <w:rPr>
-          <w:b/>
-          <w:bCs/>
-        </w:rPr>
-      </w:pPr>
-      <w:r>
-        <w:rPr>
-          <w:b/>
-          <w:bCs/>
-        </w:rPr>
-        <w:t xml:space="preserve">        {% set ns.selected_paths = ns.selected_paths + [doc.template_path] %}</w:t>
-      </w:r>
-    </w:p>
-    <w:p>
-      <w:pPr>
-        <w:rPr>
-          <w:b/>
-          <w:bCs/>
-        </w:rPr>
-      </w:pPr>
-      <w:r>
-        <w:rPr>
-          <w:b/>
-          <w:bCs/>
-        </w:rPr>
-        <w:t xml:space="preserve">        {% set off_included = true %}</w:t>
+        <w:t xml:space="preserve">{% for off in </w:t>
+      </w:r>
+      <w:proofErr w:type="spellStart"/>
+      <w:r>
+        <w:rPr>
+          <w:b/>
+          <w:bCs/>
+        </w:rPr>
+        <w:t>top_three_offerings</w:t>
+      </w:r>
+      <w:proofErr w:type="spellEnd"/>
+      <w:r>
+        <w:rPr>
+          <w:b/>
+          <w:bCs/>
+        </w:rPr>
+        <w:t xml:space="preserve"> %}</w:t>
+      </w:r>
+    </w:p>
+    <w:p>
+      <w:pPr>
+        <w:rPr>
+          <w:b/>
+          <w:bCs/>
+        </w:rPr>
+      </w:pPr>
+      <w:r>
+        <w:rPr>
+          <w:b/>
+          <w:bCs/>
+        </w:rPr>
+        <w:t xml:space="preserve">  {% set </w:t>
+      </w:r>
+      <w:proofErr w:type="spellStart"/>
+      <w:r>
+        <w:rPr>
+          <w:b/>
+          <w:bCs/>
+        </w:rPr>
+        <w:t>off_included</w:t>
+      </w:r>
+      <w:proofErr w:type="spellEnd"/>
+      <w:r>
+        <w:rPr>
+          <w:b/>
+          <w:bCs/>
+        </w:rPr>
+        <w:t xml:space="preserve"> = false %}</w:t>
+      </w:r>
+    </w:p>
+    <w:p>
+      <w:pPr>
+        <w:rPr>
+          <w:b/>
+          <w:bCs/>
+        </w:rPr>
+      </w:pPr>
+      <w:r>
+        <w:rPr>
+          <w:b/>
+          <w:bCs/>
+        </w:rPr>
+        <w:t xml:space="preserve">  {% for doc in </w:t>
+      </w:r>
+      <w:proofErr w:type="spellStart"/>
+      <w:r>
+        <w:rPr>
+          <w:b/>
+          <w:bCs/>
+        </w:rPr>
+        <w:t>offering_document_files_list</w:t>
+      </w:r>
+      <w:proofErr w:type="spellEnd"/>
+      <w:r>
+        <w:rPr>
+          <w:b/>
+          <w:bCs/>
+        </w:rPr>
+        <w:t xml:space="preserve"> %}</w:t>
+      </w:r>
+    </w:p>
+    <w:p>
+      <w:pPr>
+        <w:rPr>
+          <w:b/>
+          <w:bCs/>
+        </w:rPr>
+      </w:pPr>
+      <w:r>
+        <w:rPr>
+          <w:b/>
+          <w:bCs/>
+        </w:rPr>
+        <w:t xml:space="preserve">    {% if not </w:t>
+      </w:r>
+      <w:proofErr w:type="spellStart"/>
+      <w:r>
+        <w:rPr>
+          <w:b/>
+          <w:bCs/>
+        </w:rPr>
+        <w:t>off_included</w:t>
+      </w:r>
+      <w:proofErr w:type="spellEnd"/>
+      <w:r>
+        <w:rPr>
+          <w:b/>
+          <w:bCs/>
+        </w:rPr>
+        <w:t xml:space="preserve"> %}</w:t>
+      </w:r>
+    </w:p>
+    <w:p>
+      <w:pPr>
+        <w:rPr>
+          <w:b/>
+          <w:bCs/>
+        </w:rPr>
+      </w:pPr>
+      <w:r>
+        <w:rPr>
+          <w:b/>
+          <w:bCs/>
+        </w:rPr>
+        <w:t xml:space="preserve">      {% set </w:t>
+      </w:r>
+      <w:proofErr w:type="spellStart"/>
+      <w:r>
+        <w:rPr>
+          <w:b/>
+          <w:bCs/>
+        </w:rPr>
+        <w:t>doc_name</w:t>
+      </w:r>
+      <w:proofErr w:type="spellEnd"/>
+      <w:r>
+        <w:rPr>
+          <w:b/>
+          <w:bCs/>
+        </w:rPr>
+        <w:t xml:space="preserve"> = doc.name or </w:t>
+      </w:r>
+      <w:proofErr w:type="spellStart"/>
+      <w:proofErr w:type="gramStart"/>
+      <w:r>
+        <w:rPr>
+          <w:b/>
+          <w:bCs/>
+        </w:rPr>
+        <w:t>doc.filename</w:t>
+      </w:r>
+      <w:proofErr w:type="spellEnd"/>
+      <w:proofErr w:type="gramEnd"/>
+      <w:r>
+        <w:rPr>
+          <w:b/>
+          <w:bCs/>
+        </w:rPr>
+        <w:t xml:space="preserve"> or </w:t>
+      </w:r>
+      <w:proofErr w:type="spellStart"/>
+      <w:proofErr w:type="gramStart"/>
+      <w:r>
+        <w:rPr>
+          <w:b/>
+          <w:bCs/>
+        </w:rPr>
+        <w:t>doc.template</w:t>
+      </w:r>
+      <w:proofErr w:type="gramEnd"/>
+      <w:r>
+        <w:rPr>
+          <w:b/>
+          <w:bCs/>
+        </w:rPr>
+        <w:t>_path</w:t>
+      </w:r>
+      <w:proofErr w:type="spellEnd"/>
+      <w:r>
+        <w:rPr>
+          <w:b/>
+          <w:bCs/>
+        </w:rPr>
+        <w:t xml:space="preserve"> %}</w:t>
+      </w:r>
+    </w:p>
+    <w:p>
+      <w:pPr>
+        <w:rPr>
+          <w:b/>
+          <w:bCs/>
+        </w:rPr>
+      </w:pPr>
+      <w:r>
+        <w:rPr>
+          <w:b/>
+          <w:bCs/>
+        </w:rPr>
+        <w:t xml:space="preserve">      {% if </w:t>
+      </w:r>
+      <w:proofErr w:type="spellStart"/>
+      <w:r>
+        <w:rPr>
+          <w:b/>
+          <w:bCs/>
+        </w:rPr>
+        <w:t>strong_</w:t>
+      </w:r>
+      <w:proofErr w:type="gramStart"/>
+      <w:r>
+        <w:rPr>
+          <w:b/>
+          <w:bCs/>
+        </w:rPr>
+        <w:t>match</w:t>
+      </w:r>
+      <w:proofErr w:type="spellEnd"/>
+      <w:r>
+        <w:rPr>
+          <w:b/>
+          <w:bCs/>
+        </w:rPr>
+        <w:t>(</w:t>
+      </w:r>
+      <w:proofErr w:type="gramEnd"/>
+      <w:r>
+        <w:rPr>
+          <w:b/>
+          <w:bCs/>
+        </w:rPr>
+        <w:t xml:space="preserve">off, </w:t>
+      </w:r>
+      <w:proofErr w:type="spellStart"/>
+      <w:r>
+        <w:rPr>
+          <w:b/>
+          <w:bCs/>
+        </w:rPr>
+        <w:t>doc_name</w:t>
+      </w:r>
+      <w:proofErr w:type="spellEnd"/>
+      <w:r>
+        <w:rPr>
+          <w:b/>
+          <w:bCs/>
+        </w:rPr>
+        <w:t>) and (</w:t>
+      </w:r>
+      <w:proofErr w:type="spellStart"/>
+      <w:proofErr w:type="gramStart"/>
+      <w:r>
+        <w:rPr>
+          <w:b/>
+          <w:bCs/>
+        </w:rPr>
+        <w:t>doc.template</w:t>
+      </w:r>
+      <w:proofErr w:type="gramEnd"/>
+      <w:r>
+        <w:rPr>
+          <w:b/>
+          <w:bCs/>
+        </w:rPr>
+        <w:t>_path</w:t>
+      </w:r>
+      <w:proofErr w:type="spellEnd"/>
+      <w:r>
+        <w:rPr>
+          <w:b/>
+          <w:bCs/>
+        </w:rPr>
+        <w:t xml:space="preserve"> not in </w:t>
+      </w:r>
+      <w:proofErr w:type="spellStart"/>
+      <w:proofErr w:type="gramStart"/>
+      <w:r>
+        <w:rPr>
+          <w:b/>
+          <w:bCs/>
+        </w:rPr>
+        <w:t>ns.selected</w:t>
+      </w:r>
+      <w:proofErr w:type="gramEnd"/>
+      <w:r>
+        <w:rPr>
+          <w:b/>
+          <w:bCs/>
+        </w:rPr>
+        <w:t>_paths</w:t>
+      </w:r>
+      <w:proofErr w:type="spellEnd"/>
+      <w:r>
+        <w:rPr>
+          <w:b/>
+          <w:bCs/>
+        </w:rPr>
+        <w:t>) %}</w:t>
+      </w:r>
+    </w:p>
+    <w:p>
+      <w:pPr>
+        <w:rPr>
+          <w:b/>
+          <w:bCs/>
+        </w:rPr>
+      </w:pPr>
+      <w:r>
+        <w:rPr>
+          <w:b/>
+          <w:bCs/>
+        </w:rPr>
+        <w:t xml:space="preserve">{{p </w:t>
+      </w:r>
+      <w:proofErr w:type="spellStart"/>
+      <w:r>
+        <w:rPr>
+          <w:b/>
+          <w:bCs/>
+        </w:rPr>
+        <w:t>include_docx_template</w:t>
+      </w:r>
+      <w:proofErr w:type="spellEnd"/>
+      <w:r>
+        <w:rPr>
+          <w:b/>
+          <w:bCs/>
+        </w:rPr>
+        <w:t>(</w:t>
+      </w:r>
+      <w:proofErr w:type="spellStart"/>
+      <w:proofErr w:type="gramStart"/>
+      <w:r>
+        <w:rPr>
+          <w:b/>
+          <w:bCs/>
+        </w:rPr>
+        <w:t>doc.template</w:t>
+      </w:r>
+      <w:proofErr w:type="gramEnd"/>
+      <w:r>
+        <w:rPr>
+          <w:b/>
+          <w:bCs/>
+        </w:rPr>
+        <w:t>_path</w:t>
+      </w:r>
+      <w:proofErr w:type="spellEnd"/>
+      <w:proofErr w:type="gramStart"/>
+      <w:r>
+        <w:rPr>
+          <w:b/>
+          <w:bCs/>
+        </w:rPr>
+        <w:t>) }</w:t>
+      </w:r>
+      <w:proofErr w:type="gramEnd"/>
+      <w:r>
+        <w:rPr>
+          <w:b/>
+          <w:bCs/>
+        </w:rPr>
+        <w:t>}</w:t>
+      </w:r>
+    </w:p>
+    <w:p>
+      <w:pPr>
+        <w:rPr>
+          <w:b/>
+          <w:bCs/>
+        </w:rPr>
+      </w:pPr>
+      <w:r>
+        <w:rPr>
+          <w:b/>
+          <w:bCs/>
+        </w:rPr>
+        <w:t xml:space="preserve">        {% set </w:t>
+      </w:r>
+      <w:proofErr w:type="spellStart"/>
+      <w:proofErr w:type="gramStart"/>
+      <w:r>
+        <w:rPr>
+          <w:b/>
+          <w:bCs/>
+        </w:rPr>
+        <w:t>ns.selected</w:t>
+      </w:r>
+      <w:proofErr w:type="gramEnd"/>
+      <w:r>
+        <w:rPr>
+          <w:b/>
+          <w:bCs/>
+        </w:rPr>
+        <w:t>_paths</w:t>
+      </w:r>
+      <w:proofErr w:type="spellEnd"/>
+      <w:r>
+        <w:rPr>
+          <w:b/>
+          <w:bCs/>
+        </w:rPr>
+        <w:t xml:space="preserve"> = </w:t>
+      </w:r>
+      <w:proofErr w:type="spellStart"/>
+      <w:proofErr w:type="gramStart"/>
+      <w:r>
+        <w:rPr>
+          <w:b/>
+          <w:bCs/>
+        </w:rPr>
+        <w:t>ns.selected</w:t>
+      </w:r>
+      <w:proofErr w:type="gramEnd"/>
+      <w:r>
+        <w:rPr>
+          <w:b/>
+          <w:bCs/>
+        </w:rPr>
+        <w:t>_paths</w:t>
+      </w:r>
+      <w:proofErr w:type="spellEnd"/>
+      <w:r>
+        <w:rPr>
+          <w:b/>
+          <w:bCs/>
+        </w:rPr>
+        <w:t xml:space="preserve"> + [</w:t>
+      </w:r>
+      <w:proofErr w:type="spellStart"/>
+      <w:proofErr w:type="gramStart"/>
+      <w:r>
+        <w:rPr>
+          <w:b/>
+          <w:bCs/>
+        </w:rPr>
+        <w:t>doc.template</w:t>
+      </w:r>
+      <w:proofErr w:type="gramEnd"/>
+      <w:r>
+        <w:rPr>
+          <w:b/>
+          <w:bCs/>
+        </w:rPr>
+        <w:t>_path</w:t>
+      </w:r>
+      <w:proofErr w:type="spellEnd"/>
+      <w:r>
+        <w:rPr>
+          <w:b/>
+          <w:bCs/>
+        </w:rPr>
+        <w:t>] %}</w:t>
+      </w:r>
+    </w:p>
+    <w:p>
+      <w:pPr>
+        <w:rPr>
+          <w:b/>
+          <w:bCs/>
+        </w:rPr>
+      </w:pPr>
+      <w:r>
+        <w:rPr>
+          <w:b/>
+          <w:bCs/>
+        </w:rPr>
+        <w:t xml:space="preserve">        {% set </w:t>
+      </w:r>
+      <w:proofErr w:type="spellStart"/>
+      <w:r>
+        <w:rPr>
+          <w:b/>
+          <w:bCs/>
+        </w:rPr>
+        <w:t>off_included</w:t>
+      </w:r>
+      <w:proofErr w:type="spellEnd"/>
+      <w:r>
+        <w:rPr>
+          <w:b/>
+          <w:bCs/>
+        </w:rPr>
+        <w:t xml:space="preserve"> = true %}</w:t>
       </w:r>
     </w:p>
     <w:p>
@@ -1595,22 +3694,54 @@
           <w:b/>
           <w:bCs/>
         </w:rPr>
-        <w:t xml:space="preserve">  {% endfor %}</w:t>
-      </w:r>
-    </w:p>
-    <w:p>
-      <w:pPr>
-        <w:rPr>
-          <w:b/>
-          <w:bCs/>
-        </w:rPr>
-      </w:pPr>
-      <w:r>
-        <w:rPr>
-          <w:b/>
-          <w:bCs/>
-        </w:rPr>
-        <w:t>{% endfor %}</w:t>
+        <w:t xml:space="preserve">  {% </w:t>
+      </w:r>
+      <w:proofErr w:type="spellStart"/>
+      <w:r>
+        <w:rPr>
+          <w:b/>
+          <w:bCs/>
+        </w:rPr>
+        <w:t>endfor</w:t>
+      </w:r>
+      <w:proofErr w:type="spellEnd"/>
+      <w:r>
+        <w:rPr>
+          <w:b/>
+          <w:bCs/>
+        </w:rPr>
+        <w:t xml:space="preserve"> %}</w:t>
+      </w:r>
+    </w:p>
+    <w:p>
+      <w:pPr>
+        <w:rPr>
+          <w:b/>
+          <w:bCs/>
+        </w:rPr>
+      </w:pPr>
+      <w:r>
+        <w:rPr>
+          <w:b/>
+          <w:bCs/>
+        </w:rPr>
+        <w:t xml:space="preserve">{% </w:t>
+      </w:r>
+      <w:proofErr w:type="spellStart"/>
+      <w:r>
+        <w:rPr>
+          <w:b/>
+          <w:bCs/>
+        </w:rPr>
+        <w:t>endfor</w:t>
+      </w:r>
+      <w:proofErr w:type="spellEnd"/>
+      <w:r>
+        <w:rPr>
+          <w:b/>
+          <w:bCs/>
+        </w:rPr>
+        <w:t xml:space="preserve"> %}</w:t>
       </w:r>
     </w:p>
     <w:p>
@@ -1694,37 +3825,153 @@
           <w:b/>
           <w:bCs/>
         </w:rPr>
-        <w:t>{% for doc in offering_document_files_list %}</w:t>
-      </w:r>
-    </w:p>
-    <w:p>
-      <w:pPr>
-        <w:rPr>
-          <w:b/>
-          <w:bCs/>
-        </w:rPr>
-      </w:pPr>
-      <w:r>
-        <w:rPr>
-          <w:b/>
-          <w:bCs/>
-        </w:rPr>
-        <w:t xml:space="preserve">  {% if doc.template_path not in ns.selected_paths %}</w:t>
-      </w:r>
-    </w:p>
-    <w:p>
-      <w:pPr>
-        <w:rPr>
-          <w:b/>
-          <w:bCs/>
-        </w:rPr>
-      </w:pPr>
-      <w:r>
-        <w:rPr>
-          <w:b/>
-          <w:bCs/>
-        </w:rPr>
-        <w:t>{{p include_docx_template(doc.template_path) }}</w:t>
+        <w:t xml:space="preserve">{% for doc in </w:t>
+      </w:r>
+      <w:proofErr w:type="spellStart"/>
+      <w:r>
+        <w:rPr>
+          <w:b/>
+          <w:bCs/>
+        </w:rPr>
+        <w:t>offering_document_files_list</w:t>
+      </w:r>
+      <w:proofErr w:type="spellEnd"/>
+      <w:r>
+        <w:rPr>
+          <w:b/>
+          <w:bCs/>
+        </w:rPr>
+        <w:t xml:space="preserve"> %}</w:t>
+      </w:r>
+    </w:p>
+    <w:p>
+      <w:pPr>
+        <w:rPr>
+          <w:b/>
+          <w:bCs/>
+        </w:rPr>
+      </w:pPr>
+      <w:r>
+        <w:rPr>
+          <w:b/>
+          <w:bCs/>
+        </w:rPr>
+        <w:t xml:space="preserve">  {% if </w:t>
+      </w:r>
+      <w:proofErr w:type="spellStart"/>
+      <w:proofErr w:type="gramStart"/>
+      <w:r>
+        <w:rPr>
+          <w:b/>
+          <w:bCs/>
+        </w:rPr>
+        <w:t>doc.template</w:t>
+      </w:r>
+      <w:proofErr w:type="gramEnd"/>
+      <w:r>
+        <w:rPr>
+          <w:b/>
+          <w:bCs/>
+        </w:rPr>
+        <w:t>_path</w:t>
+      </w:r>
+      <w:proofErr w:type="spellEnd"/>
+      <w:r>
+        <w:rPr>
+          <w:b/>
+          <w:bCs/>
+        </w:rPr>
+        <w:t xml:space="preserve"> not in </w:t>
+      </w:r>
+      <w:proofErr w:type="spellStart"/>
+      <w:proofErr w:type="gramStart"/>
+      <w:r>
+        <w:rPr>
+          <w:b/>
+          <w:bCs/>
+        </w:rPr>
+        <w:t>ns.selected</w:t>
+      </w:r>
+      <w:proofErr w:type="gramEnd"/>
+      <w:r>
+        <w:rPr>
+          <w:b/>
+          <w:bCs/>
+        </w:rPr>
+        <w:t>_paths</w:t>
+      </w:r>
+      <w:proofErr w:type="spellEnd"/>
+      <w:r>
+        <w:rPr>
+          <w:b/>
+          <w:bCs/>
+        </w:rPr>
+        <w:t xml:space="preserve"> %}</w:t>
+      </w:r>
+    </w:p>
+    <w:p>
+      <w:pPr>
+        <w:rPr>
+          <w:b/>
+          <w:bCs/>
+        </w:rPr>
+      </w:pPr>
+      <w:r>
+        <w:rPr>
+          <w:b/>
+          <w:bCs/>
+        </w:rPr>
+        <w:t xml:space="preserve">{{p </w:t>
+      </w:r>
+      <w:proofErr w:type="spellStart"/>
+      <w:r>
+        <w:rPr>
+          <w:b/>
+          <w:bCs/>
+        </w:rPr>
+        <w:t>include_docx_template</w:t>
+      </w:r>
+      <w:proofErr w:type="spellEnd"/>
+      <w:r>
+        <w:rPr>
+          <w:b/>
+          <w:bCs/>
+        </w:rPr>
+        <w:t>(</w:t>
+      </w:r>
+      <w:proofErr w:type="spellStart"/>
+      <w:proofErr w:type="gramStart"/>
+      <w:r>
+        <w:rPr>
+          <w:b/>
+          <w:bCs/>
+        </w:rPr>
+        <w:t>doc.template</w:t>
+      </w:r>
+      <w:proofErr w:type="gramEnd"/>
+      <w:r>
+        <w:rPr>
+          <w:b/>
+          <w:bCs/>
+        </w:rPr>
+        <w:t>_path</w:t>
+      </w:r>
+      <w:proofErr w:type="spellEnd"/>
+      <w:proofErr w:type="gramStart"/>
+      <w:r>
+        <w:rPr>
+          <w:b/>
+          <w:bCs/>
+        </w:rPr>
+        <w:t>) }</w:t>
+      </w:r>
+      <w:proofErr w:type="gramEnd"/>
+      <w:r>
+        <w:rPr>
+          <w:b/>
+          <w:bCs/>
+        </w:rPr>
+        <w:t>}</w:t>
       </w:r>
     </w:p>
     <w:p>
@@ -1754,7 +4001,23 @@
           <w:b/>
           <w:bCs/>
         </w:rPr>
-        <w:t>{% endfor %}</w:t>
+        <w:t xml:space="preserve">{% </w:t>
+      </w:r>
+      <w:proofErr w:type="spellStart"/>
+      <w:r>
+        <w:rPr>
+          <w:b/>
+          <w:bCs/>
+        </w:rPr>
+        <w:t>endfor</w:t>
+      </w:r>
+      <w:proofErr w:type="spellEnd"/>
+      <w:r>
+        <w:rPr>
+          <w:b/>
+          <w:bCs/>
+        </w:rPr>
+        <w:t xml:space="preserve"> %}</w:t>
       </w:r>
     </w:p>
     <w:p>
@@ -1790,7 +4053,758 @@
       </w:pPr>
     </w:p>
     <w:p>
-      <w:r>
+      <w:pPr>
+        <w:rPr>
+          <w:sz w:val="16"/>
+          <w:szCs w:val="16"/>
+        </w:rPr>
+      </w:pPr>
+      <w:r>
+        <w:rPr>
+          <w:sz w:val="16"/>
+          <w:szCs w:val="16"/>
+        </w:rPr>
+        <w:br w:type="page"/>
+      </w:r>
+    </w:p>
+    <w:p>
+      <w:pPr>
+        <w:rPr>
+          <w:b/>
+          <w:bCs/>
+          <w:color w:val="EE0000"/>
+          <w:sz w:val="32"/>
+          <w:szCs w:val="32"/>
+        </w:rPr>
+      </w:pPr>
+      <w:r>
+        <w:rPr>
+          <w:b/>
+          <w:bCs/>
+          <w:color w:val="EE0000"/>
+          <w:sz w:val="32"/>
+          <w:szCs w:val="32"/>
+        </w:rPr>
+        <w:lastRenderedPageBreak/>
+        <w:t>RESPONSE ANALYSIS AND RECOMMENDED ACTIONS</w:t>
+      </w:r>
+    </w:p>
+    <w:p>
+      <w:pPr>
+        <w:sectPr>
+          <w:headerReference w:type="default" r:id="rId7"/>
+          <w:footerReference w:type="default" r:id="rId8"/>
+          <w:type w:val="continuous"/>
+          <w:pgSz w:w="12240" w:h="15840"/>
+          <w:pgMar w:top="1440" w:right="1440" w:bottom="1440" w:left="1440" w:header="708" w:footer="708" w:gutter="0"/>
+          <w:cols w:space="708"/>
+          <w:docGrid w:linePitch="360"/>
+        </w:sectPr>
+      </w:pPr>
+    </w:p>
+    <w:p>
+      <w:pPr>
+        <w:rPr>
+          <w:sz w:val="22"/>
+          <w:szCs w:val="22"/>
+        </w:rPr>
+      </w:pPr>
+      <w:r>
+        <w:rPr>
+          <w:sz w:val="22"/>
+          <w:szCs w:val="22"/>
+        </w:rPr>
+        <w:t xml:space="preserve">{%p for </w:t>
+      </w:r>
+      <w:proofErr w:type="spellStart"/>
+      <w:r>
+        <w:rPr>
+          <w:sz w:val="22"/>
+          <w:szCs w:val="22"/>
+        </w:rPr>
+        <w:t>i</w:t>
+      </w:r>
+      <w:proofErr w:type="spellEnd"/>
+      <w:r>
+        <w:rPr>
+          <w:sz w:val="22"/>
+          <w:szCs w:val="22"/>
+        </w:rPr>
+        <w:t xml:space="preserve"> in range(</w:t>
+      </w:r>
+      <w:proofErr w:type="spellStart"/>
+      <w:r>
+        <w:rPr>
+          <w:sz w:val="22"/>
+          <w:szCs w:val="22"/>
+        </w:rPr>
+        <w:t>question_prompts|length</w:t>
+      </w:r>
+      <w:proofErr w:type="spellEnd"/>
+      <w:r>
+        <w:rPr>
+          <w:sz w:val="22"/>
+          <w:szCs w:val="22"/>
+        </w:rPr>
+        <w:t>) %}</w:t>
+      </w:r>
+    </w:p>
+    <w:p>
+      <w:pPr>
+        <w:pBdr>
+          <w:bottom w:val="single" w:sz="4" w:space="1" w:color="auto"/>
+        </w:pBdr>
+        <w:rPr>
+          <w:b/>
+          <w:bCs/>
+          <w:sz w:val="22"/>
+          <w:szCs w:val="22"/>
+        </w:rPr>
+      </w:pPr>
+      <w:r>
+        <w:rPr>
+          <w:b/>
+          <w:bCs/>
+          <w:sz w:val="22"/>
+          <w:szCs w:val="22"/>
+        </w:rPr>
+        <w:t xml:space="preserve">Question / Assessment Statement </w:t>
+      </w:r>
+      <w:proofErr w:type="gramStart"/>
+      <w:r>
+        <w:rPr>
+          <w:b/>
+          <w:bCs/>
+          <w:sz w:val="22"/>
+          <w:szCs w:val="22"/>
+        </w:rPr>
+        <w:t xml:space="preserve">{{ </w:t>
+      </w:r>
+      <w:proofErr w:type="spellStart"/>
+      <w:r>
+        <w:rPr>
+          <w:b/>
+          <w:bCs/>
+          <w:sz w:val="22"/>
+          <w:szCs w:val="22"/>
+        </w:rPr>
+        <w:t>i</w:t>
+      </w:r>
+      <w:proofErr w:type="spellEnd"/>
+      <w:proofErr w:type="gramEnd"/>
+      <w:r>
+        <w:rPr>
+          <w:b/>
+          <w:bCs/>
+          <w:sz w:val="22"/>
+          <w:szCs w:val="22"/>
+        </w:rPr>
+        <w:t xml:space="preserve"> + </w:t>
+      </w:r>
+      <w:proofErr w:type="gramStart"/>
+      <w:r>
+        <w:rPr>
+          <w:b/>
+          <w:bCs/>
+          <w:sz w:val="22"/>
+          <w:szCs w:val="22"/>
+        </w:rPr>
+        <w:t>1 }</w:t>
+      </w:r>
+      <w:proofErr w:type="gramEnd"/>
+      <w:r>
+        <w:rPr>
+          <w:b/>
+          <w:bCs/>
+          <w:sz w:val="22"/>
+          <w:szCs w:val="22"/>
+        </w:rPr>
+        <w:t>}:</w:t>
+      </w:r>
+    </w:p>
+    <w:p>
+      <w:pPr>
+        <w:ind w:left="720"/>
+        <w:rPr>
+          <w:sz w:val="22"/>
+          <w:szCs w:val="22"/>
+        </w:rPr>
+      </w:pPr>
+      <w:proofErr w:type="gramStart"/>
+      <w:r>
+        <w:rPr>
+          <w:sz w:val="22"/>
+          <w:szCs w:val="22"/>
+        </w:rPr>
+        <w:t xml:space="preserve">{{ </w:t>
+      </w:r>
+      <w:proofErr w:type="spellStart"/>
+      <w:r>
+        <w:rPr>
+          <w:sz w:val="22"/>
+          <w:szCs w:val="22"/>
+        </w:rPr>
+        <w:t>question</w:t>
+      </w:r>
+      <w:proofErr w:type="gramEnd"/>
+      <w:r>
+        <w:rPr>
+          <w:sz w:val="22"/>
+          <w:szCs w:val="22"/>
+        </w:rPr>
+        <w:t>_prompts</w:t>
+      </w:r>
+      <w:proofErr w:type="spellEnd"/>
+      <w:r>
+        <w:rPr>
+          <w:sz w:val="22"/>
+          <w:szCs w:val="22"/>
+        </w:rPr>
+        <w:t>[</w:t>
+      </w:r>
+      <w:proofErr w:type="spellStart"/>
+      <w:r>
+        <w:rPr>
+          <w:sz w:val="22"/>
+          <w:szCs w:val="22"/>
+        </w:rPr>
+        <w:t>i</w:t>
+      </w:r>
+      <w:proofErr w:type="spellEnd"/>
+      <w:proofErr w:type="gramStart"/>
+      <w:r>
+        <w:rPr>
+          <w:sz w:val="22"/>
+          <w:szCs w:val="22"/>
+        </w:rPr>
+        <w:t>] }</w:t>
+      </w:r>
+      <w:proofErr w:type="gramEnd"/>
+      <w:r>
+        <w:rPr>
+          <w:sz w:val="22"/>
+          <w:szCs w:val="22"/>
+        </w:rPr>
+        <w:t>}</w:t>
+      </w:r>
+    </w:p>
+    <w:p>
+      <w:pPr>
+        <w:rPr>
+          <w:b/>
+          <w:bCs/>
+          <w:sz w:val="20"/>
+          <w:szCs w:val="20"/>
+        </w:rPr>
+      </w:pPr>
+      <w:r>
+        <w:rPr>
+          <w:b/>
+          <w:bCs/>
+          <w:sz w:val="20"/>
+          <w:szCs w:val="20"/>
+        </w:rPr>
+        <w:t>Your response:</w:t>
+      </w:r>
+    </w:p>
+    <w:p>
+      <w:pPr>
+        <w:ind w:left="720"/>
+        <w:rPr>
+          <w:sz w:val="22"/>
+          <w:szCs w:val="22"/>
+        </w:rPr>
+      </w:pPr>
+      <w:proofErr w:type="gramStart"/>
+      <w:r>
+        <w:rPr>
+          <w:sz w:val="22"/>
+          <w:szCs w:val="22"/>
+        </w:rPr>
+        <w:t>{{ answers</w:t>
+      </w:r>
+      <w:proofErr w:type="gramEnd"/>
+      <w:r>
+        <w:rPr>
+          <w:sz w:val="22"/>
+          <w:szCs w:val="22"/>
+        </w:rPr>
+        <w:t>[</w:t>
+      </w:r>
+      <w:proofErr w:type="spellStart"/>
+      <w:r>
+        <w:rPr>
+          <w:sz w:val="22"/>
+          <w:szCs w:val="22"/>
+        </w:rPr>
+        <w:t>i</w:t>
+      </w:r>
+      <w:proofErr w:type="spellEnd"/>
+      <w:r>
+        <w:rPr>
+          <w:sz w:val="22"/>
+          <w:szCs w:val="22"/>
+        </w:rPr>
+        <w:t xml:space="preserve">] if </w:t>
+      </w:r>
+      <w:proofErr w:type="spellStart"/>
+      <w:r>
+        <w:rPr>
+          <w:sz w:val="22"/>
+          <w:szCs w:val="22"/>
+        </w:rPr>
+        <w:t>i</w:t>
+      </w:r>
+      <w:proofErr w:type="spellEnd"/>
+      <w:r>
+        <w:rPr>
+          <w:sz w:val="22"/>
+          <w:szCs w:val="22"/>
+        </w:rPr>
+        <w:t xml:space="preserve"> &lt; </w:t>
+      </w:r>
+      <w:proofErr w:type="spellStart"/>
+      <w:r>
+        <w:rPr>
+          <w:sz w:val="22"/>
+          <w:szCs w:val="22"/>
+        </w:rPr>
+        <w:t>answers|length</w:t>
+      </w:r>
+      <w:proofErr w:type="spellEnd"/>
+      <w:r>
+        <w:rPr>
+          <w:sz w:val="22"/>
+          <w:szCs w:val="22"/>
+        </w:rPr>
+        <w:t xml:space="preserve"> else 'No answer</w:t>
+      </w:r>
+      <w:proofErr w:type="gramStart"/>
+      <w:r>
+        <w:rPr>
+          <w:sz w:val="22"/>
+          <w:szCs w:val="22"/>
+        </w:rPr>
+        <w:t>' }</w:t>
+      </w:r>
+      <w:proofErr w:type="gramEnd"/>
+      <w:r>
+        <w:rPr>
+          <w:sz w:val="22"/>
+          <w:szCs w:val="22"/>
+        </w:rPr>
+        <w:t>}</w:t>
+      </w:r>
+    </w:p>
+    <w:p>
+      <w:pPr>
+        <w:rPr>
+          <w:sz w:val="22"/>
+          <w:szCs w:val="22"/>
+        </w:rPr>
+      </w:pPr>
+      <w:r>
+        <w:rPr>
+          <w:sz w:val="22"/>
+          <w:szCs w:val="22"/>
+        </w:rPr>
+        <w:t xml:space="preserve">{% set </w:t>
+      </w:r>
+      <w:proofErr w:type="spellStart"/>
+      <w:r>
+        <w:rPr>
+          <w:sz w:val="22"/>
+          <w:szCs w:val="22"/>
+        </w:rPr>
+        <w:t>lvl</w:t>
+      </w:r>
+      <w:proofErr w:type="spellEnd"/>
+      <w:r>
+        <w:rPr>
+          <w:sz w:val="22"/>
+          <w:szCs w:val="22"/>
+        </w:rPr>
+        <w:t xml:space="preserve"> = (</w:t>
+      </w:r>
+      <w:proofErr w:type="spellStart"/>
+      <w:r>
+        <w:rPr>
+          <w:sz w:val="22"/>
+          <w:szCs w:val="22"/>
+        </w:rPr>
+        <w:t>answer_levels</w:t>
+      </w:r>
+      <w:proofErr w:type="spellEnd"/>
+      <w:r>
+        <w:rPr>
+          <w:sz w:val="22"/>
+          <w:szCs w:val="22"/>
+        </w:rPr>
+        <w:t>[</w:t>
+      </w:r>
+      <w:proofErr w:type="spellStart"/>
+      <w:r>
+        <w:rPr>
+          <w:sz w:val="22"/>
+          <w:szCs w:val="22"/>
+        </w:rPr>
+        <w:t>i</w:t>
+      </w:r>
+      <w:proofErr w:type="spellEnd"/>
+      <w:r>
+        <w:rPr>
+          <w:sz w:val="22"/>
+          <w:szCs w:val="22"/>
+        </w:rPr>
+        <w:t xml:space="preserve">] if </w:t>
+      </w:r>
+      <w:proofErr w:type="spellStart"/>
+      <w:r>
+        <w:rPr>
+          <w:sz w:val="22"/>
+          <w:szCs w:val="22"/>
+        </w:rPr>
+        <w:t>i</w:t>
+      </w:r>
+      <w:proofErr w:type="spellEnd"/>
+      <w:r>
+        <w:rPr>
+          <w:sz w:val="22"/>
+          <w:szCs w:val="22"/>
+        </w:rPr>
+        <w:t xml:space="preserve"> &lt; </w:t>
+      </w:r>
+      <w:proofErr w:type="spellStart"/>
+      <w:r>
+        <w:rPr>
+          <w:sz w:val="22"/>
+          <w:szCs w:val="22"/>
+        </w:rPr>
+        <w:t>answer_levels|length</w:t>
+      </w:r>
+      <w:proofErr w:type="spellEnd"/>
+      <w:r>
+        <w:rPr>
+          <w:sz w:val="22"/>
+          <w:szCs w:val="22"/>
+        </w:rPr>
+        <w:t xml:space="preserve"> else -1) </w:t>
+      </w:r>
+      <w:r>
+        <w:rPr>
+          <w:sz w:val="22"/>
+          <w:szCs w:val="22"/>
+        </w:rPr>
+        <w:t>-</w:t>
+      </w:r>
+      <w:r>
+        <w:rPr>
+          <w:sz w:val="22"/>
+          <w:szCs w:val="22"/>
+        </w:rPr>
+        <w:t>%}</w:t>
+      </w:r>
+    </w:p>
+    <w:p>
+      <w:pPr>
+        <w:rPr>
+          <w:sz w:val="22"/>
+          <w:szCs w:val="22"/>
+        </w:rPr>
+      </w:pPr>
+      <w:r>
+        <w:rPr>
+          <w:sz w:val="22"/>
+          <w:szCs w:val="22"/>
+        </w:rPr>
+        <w:t xml:space="preserve">{% if </w:t>
+      </w:r>
+      <w:proofErr w:type="spellStart"/>
+      <w:r>
+        <w:rPr>
+          <w:sz w:val="22"/>
+          <w:szCs w:val="22"/>
+        </w:rPr>
+        <w:t>lvl</w:t>
+      </w:r>
+      <w:proofErr w:type="spellEnd"/>
+      <w:r>
+        <w:rPr>
+          <w:sz w:val="22"/>
+          <w:szCs w:val="22"/>
+        </w:rPr>
+        <w:t xml:space="preserve"> == 4 </w:t>
+      </w:r>
+      <w:r>
+        <w:rPr>
+          <w:sz w:val="22"/>
+          <w:szCs w:val="22"/>
+        </w:rPr>
+        <w:t>-</w:t>
+      </w:r>
+      <w:r>
+        <w:rPr>
+          <w:sz w:val="22"/>
+          <w:szCs w:val="22"/>
+        </w:rPr>
+        <w:t>%}</w:t>
+      </w:r>
+    </w:p>
+    <w:p>
+      <w:pPr>
+        <w:rPr>
+          <w:i/>
+          <w:iCs/>
+          <w:sz w:val="22"/>
+          <w:szCs w:val="22"/>
+        </w:rPr>
+      </w:pPr>
+      <w:r>
+        <w:rPr>
+          <w:i/>
+          <w:iCs/>
+          <w:sz w:val="22"/>
+          <w:szCs w:val="22"/>
+        </w:rPr>
+        <w:t>You've reached the highest maturity level in this area. Focus on maintaining excellence.</w:t>
+      </w:r>
+    </w:p>
+    <w:p>
+      <w:pPr>
+        <w:rPr>
+          <w:b/>
+          <w:bCs/>
+          <w:sz w:val="20"/>
+          <w:szCs w:val="20"/>
+        </w:rPr>
+      </w:pPr>
+      <w:r>
+        <w:rPr>
+          <w:sz w:val="22"/>
+          <w:szCs w:val="22"/>
+        </w:rPr>
+        <w:t>{% else %}</w:t>
+      </w:r>
+      <w:r>
+        <w:rPr>
+          <w:sz w:val="22"/>
+          <w:szCs w:val="22"/>
+        </w:rPr>
+        <w:t xml:space="preserve"> </w:t>
+      </w:r>
+      <w:r>
+        <w:rPr>
+          <w:b/>
+          <w:bCs/>
+          <w:sz w:val="20"/>
+          <w:szCs w:val="20"/>
+        </w:rPr>
+        <w:t>Recommended ‘Next Best Action’:</w:t>
+      </w:r>
+    </w:p>
+    <w:p>
+      <w:pPr>
+        <w:ind w:left="720"/>
+        <w:rPr>
+          <w:sz w:val="22"/>
+          <w:szCs w:val="22"/>
+        </w:rPr>
+      </w:pPr>
+      <w:proofErr w:type="gramStart"/>
+      <w:r>
+        <w:rPr>
+          <w:sz w:val="22"/>
+          <w:szCs w:val="22"/>
+        </w:rPr>
+        <w:t xml:space="preserve">{{ </w:t>
+      </w:r>
+      <w:proofErr w:type="spellStart"/>
+      <w:r>
+        <w:rPr>
+          <w:sz w:val="22"/>
+          <w:szCs w:val="22"/>
+        </w:rPr>
+        <w:t>improvement</w:t>
+      </w:r>
+      <w:proofErr w:type="gramEnd"/>
+      <w:r>
+        <w:rPr>
+          <w:sz w:val="22"/>
+          <w:szCs w:val="22"/>
+        </w:rPr>
+        <w:t>_matrix</w:t>
+      </w:r>
+      <w:proofErr w:type="spellEnd"/>
+      <w:r>
+        <w:rPr>
+          <w:sz w:val="22"/>
+          <w:szCs w:val="22"/>
+        </w:rPr>
+        <w:t>[</w:t>
+      </w:r>
+      <w:proofErr w:type="spellStart"/>
+      <w:r>
+        <w:rPr>
+          <w:sz w:val="22"/>
+          <w:szCs w:val="22"/>
+        </w:rPr>
+        <w:t>i</w:t>
+      </w:r>
+      <w:proofErr w:type="spellEnd"/>
+      <w:r>
+        <w:rPr>
+          <w:sz w:val="22"/>
+          <w:szCs w:val="22"/>
+        </w:rPr>
+        <w:t>][</w:t>
+      </w:r>
+      <w:proofErr w:type="spellStart"/>
+      <w:r>
+        <w:rPr>
+          <w:sz w:val="22"/>
+          <w:szCs w:val="22"/>
+        </w:rPr>
+        <w:t>lvl</w:t>
+      </w:r>
+      <w:proofErr w:type="spellEnd"/>
+      <w:r>
+        <w:rPr>
+          <w:sz w:val="22"/>
+          <w:szCs w:val="22"/>
+        </w:rPr>
+        <w:t xml:space="preserve">] if 0 &lt;= </w:t>
+      </w:r>
+      <w:proofErr w:type="spellStart"/>
+      <w:r>
+        <w:rPr>
+          <w:sz w:val="22"/>
+          <w:szCs w:val="22"/>
+        </w:rPr>
+        <w:t>lvl</w:t>
+      </w:r>
+      <w:proofErr w:type="spellEnd"/>
+      <w:r>
+        <w:rPr>
+          <w:sz w:val="22"/>
+          <w:szCs w:val="22"/>
+        </w:rPr>
+        <w:t xml:space="preserve"> &lt; (</w:t>
+      </w:r>
+      <w:proofErr w:type="spellStart"/>
+      <w:r>
+        <w:rPr>
+          <w:sz w:val="22"/>
+          <w:szCs w:val="22"/>
+        </w:rPr>
+        <w:t>improvement_matrix</w:t>
+      </w:r>
+      <w:proofErr w:type="spellEnd"/>
+      <w:r>
+        <w:rPr>
+          <w:sz w:val="22"/>
+          <w:szCs w:val="22"/>
+        </w:rPr>
+        <w:t>[</w:t>
+      </w:r>
+      <w:proofErr w:type="spellStart"/>
+      <w:r>
+        <w:rPr>
+          <w:sz w:val="22"/>
+          <w:szCs w:val="22"/>
+        </w:rPr>
+        <w:t>i</w:t>
+      </w:r>
+      <w:proofErr w:type="spellEnd"/>
+      <w:r>
+        <w:rPr>
+          <w:sz w:val="22"/>
+          <w:szCs w:val="22"/>
+        </w:rPr>
+        <w:t>]|length) else '</w:t>
+      </w:r>
+      <w:proofErr w:type="gramStart"/>
+      <w:r>
+        <w:rPr>
+          <w:sz w:val="22"/>
+          <w:szCs w:val="22"/>
+        </w:rPr>
+        <w:t>' }</w:t>
+      </w:r>
+      <w:proofErr w:type="gramEnd"/>
+      <w:r>
+        <w:rPr>
+          <w:sz w:val="22"/>
+          <w:szCs w:val="22"/>
+        </w:rPr>
+        <w:t>}</w:t>
+      </w:r>
+    </w:p>
+    <w:p>
+      <w:pPr>
+        <w:rPr>
+          <w:sz w:val="22"/>
+          <w:szCs w:val="22"/>
+        </w:rPr>
+      </w:pPr>
+      <w:r>
+        <w:rPr>
+          <w:sz w:val="22"/>
+          <w:szCs w:val="22"/>
+        </w:rPr>
+        <w:t>{% endif %}</w:t>
+      </w:r>
+    </w:p>
+    <w:p>
+      <w:pPr>
+        <w:rPr>
+          <w:sz w:val="22"/>
+          <w:szCs w:val="22"/>
+        </w:rPr>
+      </w:pPr>
+      <w:r>
+        <w:rPr>
+          <w:sz w:val="22"/>
+          <w:szCs w:val="22"/>
+        </w:rPr>
+        <w:t xml:space="preserve">{%p </w:t>
+      </w:r>
+      <w:proofErr w:type="spellStart"/>
+      <w:r>
+        <w:rPr>
+          <w:sz w:val="22"/>
+          <w:szCs w:val="22"/>
+        </w:rPr>
+        <w:t>endfor</w:t>
+      </w:r>
+      <w:proofErr w:type="spellEnd"/>
+      <w:r>
+        <w:rPr>
+          <w:sz w:val="22"/>
+          <w:szCs w:val="22"/>
+        </w:rPr>
+        <w:t xml:space="preserve"> %}</w:t>
+      </w:r>
+    </w:p>
+    <w:p>
+      <w:pPr>
+        <w:sectPr>
+          <w:type w:val="continuous"/>
+          <w:pgSz w:w="12240" w:h="15840"/>
+          <w:pgMar w:top="1440" w:right="1440" w:bottom="1440" w:left="1440" w:header="708" w:footer="708" w:gutter="0"/>
+          <w:cols w:num="2" w:space="708"/>
+          <w:docGrid w:linePitch="360"/>
+        </w:sectPr>
+      </w:pPr>
+    </w:p>
+    <w:p/>
+    <w:p>
+      <w:r>
+        <w:br w:type="page"/>
+      </w:r>
+    </w:p>
+    <w:p>
+      <w:r>
+        <w:lastRenderedPageBreak/>
         <w:t>Assessment Methodology</w:t>
       </w:r>
     </w:p>
@@ -1802,22 +4816,75 @@
     <w:p/>
     <w:p>
       <w:r>
-        <w:t>This assessment utilized a comprehensive {{ questions_count }}-question evaluation framework covering:</w:t>
-      </w:r>
-    </w:p>
-    <w:p>
-      <w:r>
-        <w:t>{% for category in category_scores.keys() %}</w:t>
-      </w:r>
-    </w:p>
-    <w:p>
-      <w:r>
-        <w:t>• {{ category }}</w:t>
-      </w:r>
-    </w:p>
-    <w:p>
-      <w:r>
-        <w:t>{% endfor %}</w:t>
+        <w:t xml:space="preserve">This assessment utilized a comprehensive </w:t>
+      </w:r>
+      <w:proofErr w:type="gramStart"/>
+      <w:r>
+        <w:t xml:space="preserve">{{ </w:t>
+      </w:r>
+      <w:proofErr w:type="spellStart"/>
+      <w:r>
+        <w:t>questions</w:t>
+      </w:r>
+      <w:proofErr w:type="gramEnd"/>
+      <w:r>
+        <w:t>_</w:t>
+      </w:r>
+      <w:proofErr w:type="gramStart"/>
+      <w:r>
+        <w:t>count</w:t>
+      </w:r>
+      <w:proofErr w:type="spellEnd"/>
+      <w:r>
+        <w:t xml:space="preserve"> }}-</w:t>
+      </w:r>
+      <w:proofErr w:type="gramEnd"/>
+      <w:r>
+        <w:t>question evaluation framework covering:</w:t>
+      </w:r>
+    </w:p>
+    <w:p>
+      <w:r>
+        <w:t xml:space="preserve">{% for category in </w:t>
+      </w:r>
+      <w:proofErr w:type="spellStart"/>
+      <w:r>
+        <w:t>category_</w:t>
+      </w:r>
+      <w:proofErr w:type="gramStart"/>
+      <w:r>
+        <w:t>scores.keys</w:t>
+      </w:r>
+      <w:proofErr w:type="spellEnd"/>
+      <w:proofErr w:type="gramEnd"/>
+      <w:r>
+        <w:t>() %}</w:t>
+      </w:r>
+    </w:p>
+    <w:p>
+      <w:r>
+        <w:t xml:space="preserve">• </w:t>
+      </w:r>
+      <w:proofErr w:type="gramStart"/>
+      <w:r>
+        <w:t>{{ category</w:t>
+      </w:r>
+      <w:proofErr w:type="gramEnd"/>
+      <w:r>
+        <w:t xml:space="preserve"> }}</w:t>
+      </w:r>
+    </w:p>
+    <w:p>
+      <w:r>
+        <w:t xml:space="preserve">{% </w:t>
+      </w:r>
+      <w:proofErr w:type="spellStart"/>
+      <w:r>
+        <w:t>endfor</w:t>
+      </w:r>
+      <w:proofErr w:type="spellEnd"/>
+      <w:r>
+        <w:t xml:space="preserve"> %}</w:t>
       </w:r>
     </w:p>
     <w:p/>
@@ -1828,12 +4895,48 @@
     </w:p>
     <w:p>
       <w:r>
-        <w:t>• Document Generation: {{ document_merger_status }}</w:t>
-      </w:r>
-    </w:p>
-    <w:p>
-      <w:r>
-        <w:t>• AI Processing: {% if ai_processing_complete %}</w:t>
+        <w:t xml:space="preserve">• Document Generation: </w:t>
+      </w:r>
+      <w:proofErr w:type="gramStart"/>
+      <w:r>
+        <w:t xml:space="preserve">{{ </w:t>
+      </w:r>
+      <w:proofErr w:type="spellStart"/>
+      <w:r>
+        <w:t>document</w:t>
+      </w:r>
+      <w:proofErr w:type="gramEnd"/>
+      <w:r>
+        <w:t>_merger_</w:t>
+      </w:r>
+      <w:proofErr w:type="gramStart"/>
+      <w:r>
+        <w:t>status</w:t>
+      </w:r>
+      <w:proofErr w:type="spellEnd"/>
+      <w:r>
+        <w:t xml:space="preserve"> }</w:t>
+      </w:r>
+      <w:proofErr w:type="gramEnd"/>
+      <w:r>
+        <w:t>}</w:t>
+      </w:r>
+    </w:p>
+    <w:p>
+      <w:r>
+        <w:t xml:space="preserve">• AI Processing: {% if </w:t>
+      </w:r>
+      <w:proofErr w:type="spellStart"/>
+      <w:r>
+        <w:t>ai_processing_complete</w:t>
+      </w:r>
+      <w:proofErr w:type="spellEnd"/>
+      <w:r>
+        <w:t xml:space="preserve"> </w:t>
+      </w:r>
+      <w:proofErr w:type="gramStart"/>
+      <w:r>
+        <w:t>%}</w:t>
       </w:r>
       <w:r>
         <w:rPr>
@@ -1841,8 +4944,21 @@
         </w:rPr>
         <w:t>✅</w:t>
       </w:r>
-      <w:r>
-        <w:t xml:space="preserve"> AI Insights Generated{% else %}</w:t>
+      <w:proofErr w:type="gramEnd"/>
+      <w:r>
+        <w:t xml:space="preserve"> AI Insights </w:t>
+      </w:r>
+      <w:proofErr w:type="gramStart"/>
+      <w:r>
+        <w:t>Generated{</w:t>
+      </w:r>
+      <w:proofErr w:type="gramEnd"/>
+      <w:r>
+        <w:t xml:space="preserve">% else </w:t>
+      </w:r>
+      <w:proofErr w:type="gramStart"/>
+      <w:r>
+        <w:t>%}</w:t>
       </w:r>
       <w:r>
         <w:rPr>
@@ -1850,19 +4966,50 @@
         </w:rPr>
         <w:t>❌</w:t>
       </w:r>
-      <w:r>
-        <w:t xml:space="preserve"> AI Processing Failed{% endif %}</w:t>
+      <w:proofErr w:type="gramEnd"/>
+      <w:r>
+        <w:t xml:space="preserve"> AI Processing </w:t>
+      </w:r>
+      <w:proofErr w:type="gramStart"/>
+      <w:r>
+        <w:t>Failed{</w:t>
+      </w:r>
+      <w:proofErr w:type="gramEnd"/>
+      <w:r>
+        <w:t>% endif %}</w:t>
       </w:r>
     </w:p>
     <w:p/>
     <w:p>
       <w:r>
-        <w:t>Report Generation Date: {{ assessment_date }}</w:t>
+        <w:t xml:space="preserve">Report Generation Date: </w:t>
+      </w:r>
+      <w:proofErr w:type="gramStart"/>
+      <w:r>
+        <w:t xml:space="preserve">{{ </w:t>
+      </w:r>
+      <w:proofErr w:type="spellStart"/>
+      <w:r>
+        <w:t>assessment</w:t>
+      </w:r>
+      <w:proofErr w:type="gramEnd"/>
+      <w:r>
+        <w:t>_</w:t>
+      </w:r>
+      <w:proofErr w:type="gramStart"/>
+      <w:r>
+        <w:t>date</w:t>
+      </w:r>
+      <w:proofErr w:type="spellEnd"/>
+      <w:r>
+        <w:t xml:space="preserve"> }</w:t>
+      </w:r>
+      <w:proofErr w:type="gramEnd"/>
+      <w:r>
+        <w:t>}</w:t>
       </w:r>
     </w:p>
     <w:sectPr>
-      <w:headerReference w:type="default" r:id="rId7"/>
-      <w:footerReference w:type="default" r:id="rId8"/>
       <w:type w:val="continuous"/>
       <w:pgSz w:w="12240" w:h="15840"/>
       <w:pgMar w:top="1440" w:right="1440" w:bottom="1440" w:left="1440" w:header="708" w:footer="708" w:gutter="0"/>
@@ -1922,12 +5069,37 @@
       </w:rPr>
       <w:t xml:space="preserve">Assessment completed: </w:t>
     </w:r>
+    <w:proofErr w:type="gramStart"/>
     <w:r>
       <w:rPr>
         <w:sz w:val="18"/>
         <w:szCs w:val="18"/>
       </w:rPr>
-      <w:t>{{ today() }}</w:t>
+      <w:t>{{ today</w:t>
+    </w:r>
+    <w:proofErr w:type="gramEnd"/>
+    <w:r>
+      <w:rPr>
+        <w:sz w:val="18"/>
+        <w:szCs w:val="18"/>
+      </w:rPr>
+      <w:t>(</w:t>
+    </w:r>
+    <w:proofErr w:type="gramStart"/>
+    <w:r>
+      <w:rPr>
+        <w:sz w:val="18"/>
+        <w:szCs w:val="18"/>
+      </w:rPr>
+      <w:t>) }</w:t>
+    </w:r>
+    <w:proofErr w:type="gramEnd"/>
+    <w:r>
+      <w:rPr>
+        <w:sz w:val="18"/>
+        <w:szCs w:val="18"/>
+      </w:rPr>
+      <w:t>}</w:t>
     </w:r>
   </w:p>
 </w:ftr>
@@ -2432,7 +5604,7 @@
   <w:style w:type="paragraph" w:default="1" w:styleId="Normal">
     <w:name w:val="Normal"/>
     <w:qFormat/>
-    <w:rsid w:val="009A4DBB"/>
+    <w:rsid w:val="000C4BCE"/>
   </w:style>
   <w:style w:type="paragraph" w:styleId="Heading1">
     <w:name w:val="heading 1"/>

</xml_diff>